<commit_message>
started writing ir section
</commit_message>
<xml_diff>
--- a/Documentation/ELEC327 IR Motor Writeup.docx
+++ b/Documentation/ELEC327 IR Motor Writeup.docx
@@ -14,8 +14,13 @@
     </w:p>
     <w:p>
       <w:r>
-        <w:t>Michael Tsehaie</w:t>
-      </w:r>
+        <w:t xml:space="preserve">Michael </w:t>
+      </w:r>
+      <w:proofErr w:type="spellStart"/>
+      <w:r>
+        <w:t>Tsehaie</w:t>
+      </w:r>
+      <w:proofErr w:type="spellEnd"/>
     </w:p>
     <w:p/>
     <w:p>
@@ -23,21 +28,187 @@
         <w:jc w:val="center"/>
       </w:pPr>
       <w:r>
-        <w:t>ELEC 327</w:t>
-      </w:r>
-      <w:r>
-        <w:t xml:space="preserve"> MSP430G2553 IR Motor Control</w:t>
+        <w:t>ELEC 327 MSP430G2553 IR Motor Control</w:t>
+      </w:r>
+    </w:p>
+    <w:p/>
+    <w:p/>
+    <w:p>
+      <w:pPr>
+        <w:rPr>
+          <w:b/>
+        </w:rPr>
+      </w:pPr>
+      <w:r>
+        <w:rPr>
+          <w:b/>
+        </w:rPr>
+        <w:t>IR Detection:</w:t>
+      </w:r>
+    </w:p>
+    <w:p>
+      <w:r>
+        <w:t>Materials:</w:t>
+      </w:r>
+    </w:p>
+    <w:p>
+      <w:pPr>
+        <w:pStyle w:val="ListParagraph"/>
+        <w:numPr>
+          <w:ilvl w:val="0"/>
+          <w:numId w:val="1"/>
+        </w:numPr>
+      </w:pPr>
+      <w:r>
+        <w:t xml:space="preserve">21 Button NEC IR remote: </w:t>
+      </w:r>
+      <w:hyperlink r:id="rId6" w:history="1">
+        <w:r>
+          <w:rPr>
+            <w:rStyle w:val="Hyperlink"/>
+          </w:rPr>
+          <w:t>http://www.adafruit.com/products/389</w:t>
+        </w:r>
+      </w:hyperlink>
+    </w:p>
+    <w:p>
+      <w:pPr>
+        <w:pStyle w:val="ListParagraph"/>
+        <w:numPr>
+          <w:ilvl w:val="0"/>
+          <w:numId w:val="1"/>
+        </w:numPr>
+      </w:pPr>
+      <w:r>
+        <w:t xml:space="preserve">IR Sensor TSOP38238: </w:t>
+      </w:r>
+      <w:hyperlink r:id="rId7" w:history="1">
+        <w:r>
+          <w:rPr>
+            <w:rStyle w:val="Hyperlink"/>
+          </w:rPr>
+          <w:t>http://www.digikey.com/product-detail/en/TSOP38238/751-1227-ND/1681362</w:t>
+        </w:r>
+      </w:hyperlink>
+    </w:p>
+    <w:p/>
+    <w:p>
+      <w:r>
+        <w:t xml:space="preserve">The majority of </w:t>
+      </w:r>
+      <w:r>
+        <w:t xml:space="preserve">infrared (IR) controllers transmit a digital code using a </w:t>
+      </w:r>
+      <w:proofErr w:type="gramStart"/>
+      <w:r>
+        <w:t>38kHz</w:t>
+      </w:r>
+      <w:proofErr w:type="gramEnd"/>
+      <w:r>
+        <w:t xml:space="preserve"> IR</w:t>
+      </w:r>
+      <w:r>
+        <w:t xml:space="preserve"> signal. T</w:t>
+      </w:r>
+      <w:r>
+        <w:t>here a</w:t>
+      </w:r>
+      <w:r>
+        <w:t xml:space="preserve">re some that transmit at </w:t>
+      </w:r>
+      <w:proofErr w:type="gramStart"/>
+      <w:r>
+        <w:t>40kHz</w:t>
+      </w:r>
+      <w:proofErr w:type="gramEnd"/>
+      <w:r>
+        <w:t xml:space="preserve">, </w:t>
+      </w:r>
+      <w:r>
+        <w:t>but the</w:t>
+      </w:r>
+      <w:r>
+        <w:t xml:space="preserve"> 21 button</w:t>
+      </w:r>
+      <w:r>
+        <w:t xml:space="preserve"> remote we were using transmitted at 38kHz using an NEC code output with a 940nm IR LED.</w:t>
+      </w:r>
+    </w:p>
+    <w:p/>
+    <w:p>
+      <w:r>
+        <w:t xml:space="preserve">We used an </w:t>
+      </w:r>
+      <w:r>
+        <w:t>IR receiver and decoder that came</w:t>
+      </w:r>
+      <w:r>
+        <w:t xml:space="preserve"> in a 3-pin package. </w:t>
+      </w:r>
+      <w:r>
+        <w:t>By s</w:t>
+      </w:r>
+      <w:r>
+        <w:t>imply connect</w:t>
+      </w:r>
+      <w:r>
+        <w:t xml:space="preserve">ing </w:t>
+      </w:r>
+      <w:proofErr w:type="spellStart"/>
+      <w:r>
+        <w:t>Vcc</w:t>
+      </w:r>
+      <w:proofErr w:type="spellEnd"/>
+      <w:r>
+        <w:t xml:space="preserve"> (</w:t>
+      </w:r>
+      <w:r>
+        <w:t xml:space="preserve">+2.5V to </w:t>
+      </w:r>
+      <w:r>
+        <w:t>+5</w:t>
+      </w:r>
+      <w:r>
+        <w:t>.5</w:t>
+      </w:r>
+      <w:r>
+        <w:t xml:space="preserve">V) </w:t>
+      </w:r>
+      <w:r>
+        <w:t xml:space="preserve">to pin 3 </w:t>
+      </w:r>
+      <w:r>
+        <w:t xml:space="preserve">and GND </w:t>
+      </w:r>
+      <w:r>
+        <w:t>to pin 2, we were able</w:t>
+      </w:r>
+      <w:r>
+        <w:t xml:space="preserve"> </w:t>
+      </w:r>
+      <w:r>
+        <w:t>to get a signal out on pin 1</w:t>
+      </w:r>
+      <w:r>
+        <w:t xml:space="preserve">. </w:t>
+      </w:r>
+      <w:r>
+        <w:t>The IR Receiver, we were using was the TSOP38238 (</w:t>
+      </w:r>
+      <w:hyperlink r:id="rId8" w:history="1">
+        <w:r>
+          <w:rPr>
+            <w:rStyle w:val="Hyperlink"/>
+          </w:rPr>
+          <w:t>Datasheet</w:t>
+        </w:r>
+      </w:hyperlink>
+      <w:r>
+        <w:t xml:space="preserve">) but any IR receiver will work as long as it is able to detect IR signals at the 940nm wavelength. </w:t>
       </w:r>
       <w:bookmarkStart w:id="0" w:name="_GoBack"/>
       <w:bookmarkEnd w:id="0"/>
     </w:p>
-    <w:p>
-      <w:pPr>
-        <w:jc w:val="center"/>
-      </w:pPr>
-    </w:p>
-    <w:p/>
-    <w:p/>
     <w:sectPr>
       <w:pgSz w:w="12240" w:h="15840"/>
       <w:pgMar w:top="1440" w:right="1440" w:bottom="1440" w:left="1440" w:header="720" w:footer="720" w:gutter="0"/>
@@ -46,6 +217,100 @@
     </w:sectPr>
   </w:body>
 </w:document>
+</file>
+
+<file path=word/numbering.xml><?xml version="1.0" encoding="utf-8"?>
+<w:numbering xmlns:wpc="http://schemas.microsoft.com/office/word/2010/wordprocessingCanvas" xmlns:mc="http://schemas.openxmlformats.org/markup-compatibility/2006" xmlns:o="urn:schemas-microsoft-com:office:office" xmlns:r="http://schemas.openxmlformats.org/officeDocument/2006/relationships" xmlns:m="http://schemas.openxmlformats.org/officeDocument/2006/math" xmlns:v="urn:schemas-microsoft-com:vml" xmlns:wp14="http://schemas.microsoft.com/office/word/2010/wordprocessingDrawing" xmlns:wp="http://schemas.openxmlformats.org/drawingml/2006/wordprocessingDrawing" xmlns:w10="urn:schemas-microsoft-com:office:word" xmlns:w="http://schemas.openxmlformats.org/wordprocessingml/2006/main" xmlns:w14="http://schemas.microsoft.com/office/word/2010/wordml" xmlns:wpg="http://schemas.microsoft.com/office/word/2010/wordprocessingGroup" xmlns:wpi="http://schemas.microsoft.com/office/word/2010/wordprocessingInk" xmlns:wne="http://schemas.microsoft.com/office/word/2006/wordml" xmlns:wps="http://schemas.microsoft.com/office/word/2010/wordprocessingShape" mc:Ignorable="w14 wp14">
+  <w:abstractNum w:abstractNumId="0">
+    <w:nsid w:val="15993BE5"/>
+    <w:multiLevelType w:val="hybridMultilevel"/>
+    <w:tmpl w:val="DFBA8E30"/>
+    <w:lvl w:ilvl="0" w:tplc="0409000F">
+      <w:start w:val="1"/>
+      <w:numFmt w:val="decimal"/>
+      <w:lvlText w:val="%1."/>
+      <w:lvlJc w:val="left"/>
+      <w:pPr>
+        <w:ind w:left="720" w:hanging="360"/>
+      </w:pPr>
+    </w:lvl>
+    <w:lvl w:ilvl="1" w:tplc="04090019" w:tentative="1">
+      <w:start w:val="1"/>
+      <w:numFmt w:val="lowerLetter"/>
+      <w:lvlText w:val="%2."/>
+      <w:lvlJc w:val="left"/>
+      <w:pPr>
+        <w:ind w:left="1440" w:hanging="360"/>
+      </w:pPr>
+    </w:lvl>
+    <w:lvl w:ilvl="2" w:tplc="0409001B" w:tentative="1">
+      <w:start w:val="1"/>
+      <w:numFmt w:val="lowerRoman"/>
+      <w:lvlText w:val="%3."/>
+      <w:lvlJc w:val="right"/>
+      <w:pPr>
+        <w:ind w:left="2160" w:hanging="180"/>
+      </w:pPr>
+    </w:lvl>
+    <w:lvl w:ilvl="3" w:tplc="0409000F" w:tentative="1">
+      <w:start w:val="1"/>
+      <w:numFmt w:val="decimal"/>
+      <w:lvlText w:val="%4."/>
+      <w:lvlJc w:val="left"/>
+      <w:pPr>
+        <w:ind w:left="2880" w:hanging="360"/>
+      </w:pPr>
+    </w:lvl>
+    <w:lvl w:ilvl="4" w:tplc="04090019" w:tentative="1">
+      <w:start w:val="1"/>
+      <w:numFmt w:val="lowerLetter"/>
+      <w:lvlText w:val="%5."/>
+      <w:lvlJc w:val="left"/>
+      <w:pPr>
+        <w:ind w:left="3600" w:hanging="360"/>
+      </w:pPr>
+    </w:lvl>
+    <w:lvl w:ilvl="5" w:tplc="0409001B" w:tentative="1">
+      <w:start w:val="1"/>
+      <w:numFmt w:val="lowerRoman"/>
+      <w:lvlText w:val="%6."/>
+      <w:lvlJc w:val="right"/>
+      <w:pPr>
+        <w:ind w:left="4320" w:hanging="180"/>
+      </w:pPr>
+    </w:lvl>
+    <w:lvl w:ilvl="6" w:tplc="0409000F" w:tentative="1">
+      <w:start w:val="1"/>
+      <w:numFmt w:val="decimal"/>
+      <w:lvlText w:val="%7."/>
+      <w:lvlJc w:val="left"/>
+      <w:pPr>
+        <w:ind w:left="5040" w:hanging="360"/>
+      </w:pPr>
+    </w:lvl>
+    <w:lvl w:ilvl="7" w:tplc="04090019" w:tentative="1">
+      <w:start w:val="1"/>
+      <w:numFmt w:val="lowerLetter"/>
+      <w:lvlText w:val="%8."/>
+      <w:lvlJc w:val="left"/>
+      <w:pPr>
+        <w:ind w:left="5760" w:hanging="360"/>
+      </w:pPr>
+    </w:lvl>
+    <w:lvl w:ilvl="8" w:tplc="0409001B" w:tentative="1">
+      <w:start w:val="1"/>
+      <w:numFmt w:val="lowerRoman"/>
+      <w:lvlText w:val="%9."/>
+      <w:lvlJc w:val="right"/>
+      <w:pPr>
+        <w:ind w:left="6480" w:hanging="180"/>
+      </w:pPr>
+    </w:lvl>
+  </w:abstractNum>
+  <w:num w:numId="1">
+    <w:abstractNumId w:val="0"/>
+  </w:num>
+</w:numbering>
 </file>
 
 <file path=word/styles.xml><?xml version="1.0" encoding="utf-8"?>
@@ -243,6 +508,28 @@
     <w:semiHidden/>
     <w:unhideWhenUsed/>
   </w:style>
+  <w:style w:type="character" w:styleId="Hyperlink">
+    <w:name w:val="Hyperlink"/>
+    <w:basedOn w:val="DefaultParagraphFont"/>
+    <w:uiPriority w:val="99"/>
+    <w:unhideWhenUsed/>
+    <w:rsid w:val="00EF6ACE"/>
+    <w:rPr>
+      <w:color w:val="0000FF" w:themeColor="hyperlink"/>
+      <w:u w:val="single"/>
+    </w:rPr>
+  </w:style>
+  <w:style w:type="paragraph" w:styleId="ListParagraph">
+    <w:name w:val="List Paragraph"/>
+    <w:basedOn w:val="Normal"/>
+    <w:uiPriority w:val="34"/>
+    <w:qFormat/>
+    <w:rsid w:val="00EF6ACE"/>
+    <w:pPr>
+      <w:ind w:left="720"/>
+      <w:contextualSpacing/>
+    </w:pPr>
+  </w:style>
 </w:styles>
 </file>
 
@@ -440,6 +727,28 @@
     <w:uiPriority w:val="99"/>
     <w:semiHidden/>
     <w:unhideWhenUsed/>
+  </w:style>
+  <w:style w:type="character" w:styleId="Hyperlink">
+    <w:name w:val="Hyperlink"/>
+    <w:basedOn w:val="DefaultParagraphFont"/>
+    <w:uiPriority w:val="99"/>
+    <w:unhideWhenUsed/>
+    <w:rsid w:val="00EF6ACE"/>
+    <w:rPr>
+      <w:color w:val="0000FF" w:themeColor="hyperlink"/>
+      <w:u w:val="single"/>
+    </w:rPr>
+  </w:style>
+  <w:style w:type="paragraph" w:styleId="ListParagraph">
+    <w:name w:val="List Paragraph"/>
+    <w:basedOn w:val="Normal"/>
+    <w:uiPriority w:val="34"/>
+    <w:qFormat/>
+    <w:rsid w:val="00EF6ACE"/>
+    <w:pPr>
+      <w:ind w:left="720"/>
+      <w:contextualSpacing/>
+    </w:pPr>
   </w:style>
 </w:styles>
 </file>

</xml_diff>

<commit_message>
finished IR section of documentation
</commit_message>
<xml_diff>
--- a/Documentation/ELEC327 IR Motor Writeup.docx
+++ b/Documentation/ELEC327 IR Motor Writeup.docx
@@ -14,13 +14,8 @@
     </w:p>
     <w:p>
       <w:r>
-        <w:t xml:space="preserve">Michael </w:t>
-      </w:r>
-      <w:proofErr w:type="spellStart"/>
-      <w:r>
-        <w:t>Tsehaie</w:t>
-      </w:r>
-      <w:proofErr w:type="spellEnd"/>
+        <w:t>Michael Tsehaie</w:t>
+      </w:r>
     </w:p>
     <w:p/>
     <w:p>
@@ -31,7 +26,110 @@
         <w:t>ELEC 327 MSP430G2553 IR Motor Control</w:t>
       </w:r>
     </w:p>
+    <w:p>
+      <w:pPr>
+        <w:jc w:val="center"/>
+      </w:pPr>
+    </w:p>
+    <w:p>
+      <w:pPr>
+        <w:rPr>
+          <w:b/>
+        </w:rPr>
+      </w:pPr>
+      <w:r>
+        <w:rPr>
+          <w:b/>
+        </w:rPr>
+        <w:t>System Concept and Design</w:t>
+      </w:r>
+      <w:r>
+        <w:rPr>
+          <w:b/>
+        </w:rPr>
+        <w:t>:</w:t>
+      </w:r>
+    </w:p>
+    <w:p>
+      <w:r>
+        <w:tab/>
+        <w:t xml:space="preserve">The concept of our project is simple in theory but a bit more complicated in practice. We would be exploring the use of motors and infrared signal detection with an MSP430; concepts that we have not really covered extensively. </w:t>
+      </w:r>
+      <w:r>
+        <w:t xml:space="preserve">We had planned on having </w:t>
+      </w:r>
+      <w:r>
+        <w:t xml:space="preserve">these </w:t>
+      </w:r>
+      <w:r>
+        <w:t>3 stages of development for the project</w:t>
+      </w:r>
+      <w:r>
+        <w:t>:</w:t>
+      </w:r>
+    </w:p>
+    <w:p>
+      <w:pPr>
+        <w:pStyle w:val="ListParagraph"/>
+        <w:numPr>
+          <w:ilvl w:val="0"/>
+          <w:numId w:val="2"/>
+        </w:numPr>
+      </w:pPr>
+      <w:r>
+        <w:t>Vehicle motors driven by MSP430 after reading signals from an IR remote</w:t>
+      </w:r>
+    </w:p>
+    <w:p>
+      <w:pPr>
+        <w:pStyle w:val="ListParagraph"/>
+        <w:numPr>
+          <w:ilvl w:val="0"/>
+          <w:numId w:val="2"/>
+        </w:numPr>
+      </w:pPr>
+      <w:r>
+        <w:t>Remote activating a self-roaming mode with vehicle utilizing ultrasonic range finder to avoid obstacles and reroute</w:t>
+      </w:r>
+    </w:p>
+    <w:p>
+      <w:pPr>
+        <w:pStyle w:val="ListParagraph"/>
+        <w:numPr>
+          <w:ilvl w:val="0"/>
+          <w:numId w:val="2"/>
+        </w:numPr>
+      </w:pPr>
+      <w:r>
+        <w:t>Creat</w:t>
+      </w:r>
+      <w:r>
+        <w:t>ing our own IR remote with a potentiometer as wheel; LEDS and speakers to pimp out the vehicle</w:t>
+      </w:r>
+    </w:p>
+    <w:p>
+      <w:r>
+        <w:t xml:space="preserve">Our minimal viable product would be development stage #1, as the requirements for this project were to incorporate motion control. </w:t>
+      </w:r>
+      <w:r>
+        <w:t xml:space="preserve">Stage 2 of development would have been a cool feature to have that adds extra value. Stage 3 would just be for uniqueness and pride. </w:t>
+      </w:r>
+    </w:p>
     <w:p/>
+    <w:p>
+      <w:r>
+        <w:rPr>
+          <w:b/>
+        </w:rPr>
+        <w:t>System Architecture</w:t>
+      </w:r>
+      <w:r>
+        <w:rPr>
+          <w:b/>
+        </w:rPr>
+        <w:t>:</w:t>
+      </w:r>
+    </w:p>
     <w:p/>
     <w:p>
       <w:pPr>
@@ -99,11 +197,9 @@
       <w:r>
         <w:t xml:space="preserve">infrared (IR) controllers transmit a digital code using a </w:t>
       </w:r>
-      <w:proofErr w:type="gramStart"/>
-      <w:r>
-        <w:t>38kHz</w:t>
-      </w:r>
-      <w:proofErr w:type="gramEnd"/>
+      <w:r>
+        <w:t>38 kHz</w:t>
+      </w:r>
       <w:r>
         <w:t xml:space="preserve"> IR</w:t>
       </w:r>
@@ -116,11 +212,9 @@
       <w:r>
         <w:t xml:space="preserve">re some that transmit at </w:t>
       </w:r>
-      <w:proofErr w:type="gramStart"/>
-      <w:r>
-        <w:t>40kHz</w:t>
-      </w:r>
-      <w:proofErr w:type="gramEnd"/>
+      <w:r>
+        <w:t>40 kHz</w:t>
+      </w:r>
       <w:r>
         <w:t xml:space="preserve">, </w:t>
       </w:r>
@@ -131,7 +225,13 @@
         <w:t xml:space="preserve"> 21 button</w:t>
       </w:r>
       <w:r>
-        <w:t xml:space="preserve"> remote we were using transmitted at 38kHz using an NEC code output with a 940nm IR LED.</w:t>
+        <w:t xml:space="preserve"> remote we were using transmitted at </w:t>
+      </w:r>
+      <w:r>
+        <w:t>38 kHz</w:t>
+      </w:r>
+      <w:r>
+        <w:t xml:space="preserve"> using an NEC code output with a 940nm IR LED.</w:t>
       </w:r>
     </w:p>
     <w:p/>
@@ -140,12 +240,7 @@
         <w:t xml:space="preserve">We used an </w:t>
       </w:r>
       <w:r>
-        <w:t xml:space="preserve">IR receiver </w:t>
-      </w:r>
-      <w:bookmarkStart w:id="0" w:name="_GoBack"/>
-      <w:bookmarkEnd w:id="0"/>
-      <w:r>
-        <w:t>that came</w:t>
+        <w:t>IR receiver that came</w:t>
       </w:r>
       <w:r>
         <w:t xml:space="preserve"> in a 3-pin package. </w:t>
@@ -159,11 +254,12 @@
       <w:r>
         <w:t xml:space="preserve">ing </w:t>
       </w:r>
-      <w:proofErr w:type="spellStart"/>
-      <w:r>
-        <w:t>Vcc</w:t>
-      </w:r>
-      <w:proofErr w:type="spellEnd"/>
+      <w:r>
+        <w:t>V</w:t>
+      </w:r>
+      <w:r>
+        <w:t>CC</w:t>
+      </w:r>
       <w:r>
         <w:t xml:space="preserve"> (</w:t>
       </w:r>
@@ -211,6 +307,368 @@
       <w:r>
         <w:t xml:space="preserve">) but any IR receiver will work as long as it is able to detect IR signals at the 940nm wavelength. </w:t>
       </w:r>
+    </w:p>
+    <w:p>
+      <w:r>
+        <w:t xml:space="preserve">When any button is pressed the data sequence begins </w:t>
+      </w:r>
+      <w:r>
+        <w:t>as follows:</w:t>
+      </w:r>
+    </w:p>
+    <w:p>
+      <w:pPr>
+        <w:pStyle w:val="ListParagraph"/>
+        <w:numPr>
+          <w:ilvl w:val="0"/>
+          <w:numId w:val="5"/>
+        </w:numPr>
+      </w:pPr>
+      <w:r>
+        <w:t>A low pulse ~9.2ms wide starts the sequence.</w:t>
+      </w:r>
+    </w:p>
+    <w:p>
+      <w:pPr>
+        <w:pStyle w:val="ListParagraph"/>
+        <w:numPr>
+          <w:ilvl w:val="0"/>
+          <w:numId w:val="5"/>
+        </w:numPr>
+      </w:pPr>
+      <w:r>
+        <w:t>The first data pulse follows ~4.4ms later.</w:t>
+      </w:r>
+    </w:p>
+    <w:p>
+      <w:pPr>
+        <w:pStyle w:val="ListParagraph"/>
+        <w:numPr>
+          <w:ilvl w:val="0"/>
+          <w:numId w:val="5"/>
+        </w:numPr>
+      </w:pPr>
+      <w:r>
+        <w:t>Data pulses are low pulses ~0.74ms wide.</w:t>
+      </w:r>
+    </w:p>
+    <w:p>
+      <w:r>
+        <w:lastRenderedPageBreak/>
+        <w:t>The spacing before the next data pulse determines whether the bit is zero or one.</w:t>
+      </w:r>
+    </w:p>
+    <w:p>
+      <w:pPr>
+        <w:pStyle w:val="ListParagraph"/>
+        <w:numPr>
+          <w:ilvl w:val="0"/>
+          <w:numId w:val="3"/>
+        </w:numPr>
+      </w:pPr>
+      <w:r>
+        <w:t>For a "zero," the spacing to the next pulse is ~1.2ms</w:t>
+      </w:r>
+    </w:p>
+    <w:p>
+      <w:pPr>
+        <w:pStyle w:val="ListParagraph"/>
+        <w:numPr>
+          <w:ilvl w:val="0"/>
+          <w:numId w:val="3"/>
+        </w:numPr>
+      </w:pPr>
+      <w:r>
+        <w:t>For a "one," the spa</w:t>
+      </w:r>
+      <w:r>
+        <w:t>cing to the next pulse is ~2.4ms</w:t>
+      </w:r>
+    </w:p>
+    <w:p>
+      <w:pPr>
+        <w:ind w:left="360"/>
+      </w:pPr>
+    </w:p>
+    <w:p>
+      <w:r>
+        <w:t>The total number of bits transmitted is either 32 or 64 bits</w:t>
+      </w:r>
+      <w:r>
+        <w:t>; but in our case it is 32 bits.</w:t>
+      </w:r>
+      <w:r>
+        <w:br/>
+      </w:r>
+      <w:r>
+        <w:t>There are four ways of</w:t>
+      </w:r>
+      <w:r>
+        <w:t xml:space="preserve"> interpreting the bits received:</w:t>
+      </w:r>
+    </w:p>
+    <w:p>
+      <w:pPr>
+        <w:pStyle w:val="ListParagraph"/>
+        <w:numPr>
+          <w:ilvl w:val="0"/>
+          <w:numId w:val="4"/>
+        </w:numPr>
+      </w:pPr>
+      <w:r>
+        <w:t>W</w:t>
+      </w:r>
+      <w:r>
+        <w:t xml:space="preserve">e can consider </w:t>
+      </w:r>
+      <w:r>
+        <w:t>short</w:t>
+      </w:r>
+      <w:r>
+        <w:t xml:space="preserve"> time </w:t>
+      </w:r>
+      <w:r>
+        <w:t>spacing</w:t>
+      </w:r>
+      <w:r>
+        <w:t xml:space="preserve"> between clocks (1.2ms) to be "zero" and long interval</w:t>
+      </w:r>
+      <w:r>
+        <w:t>s</w:t>
+      </w:r>
+      <w:r>
+        <w:t xml:space="preserve"> (2.4ms) to be "one". </w:t>
+      </w:r>
+    </w:p>
+    <w:p>
+      <w:pPr>
+        <w:pStyle w:val="ListParagraph"/>
+        <w:numPr>
+          <w:ilvl w:val="0"/>
+          <w:numId w:val="4"/>
+        </w:numPr>
+      </w:pPr>
+      <w:r>
+        <w:t>Or we c</w:t>
+      </w:r>
+      <w:r>
+        <w:t>an invert the logic of each bit with 1.2ms to be a “one” and 2.4ms to be “zero”</w:t>
+      </w:r>
+    </w:p>
+    <w:p>
+      <w:pPr>
+        <w:pStyle w:val="ListParagraph"/>
+        <w:numPr>
+          <w:ilvl w:val="0"/>
+          <w:numId w:val="4"/>
+        </w:numPr>
+      </w:pPr>
+      <w:r>
+        <w:t>W</w:t>
+      </w:r>
+      <w:r>
+        <w:t>e</w:t>
+      </w:r>
+      <w:r>
+        <w:t xml:space="preserve"> can choose if the first bit received is the least significant bit (LSB)</w:t>
+      </w:r>
+      <w:r>
+        <w:t xml:space="preserve"> </w:t>
+      </w:r>
+      <w:r>
+        <w:t>of the data stream.</w:t>
+      </w:r>
+    </w:p>
+    <w:p>
+      <w:pPr>
+        <w:pStyle w:val="ListParagraph"/>
+        <w:numPr>
+          <w:ilvl w:val="0"/>
+          <w:numId w:val="4"/>
+        </w:numPr>
+      </w:pPr>
+      <w:r>
+        <w:t>Or</w:t>
+      </w:r>
+      <w:r>
+        <w:t xml:space="preserve"> </w:t>
+      </w:r>
+      <w:r>
+        <w:t xml:space="preserve">we can choose the first bits to be </w:t>
+      </w:r>
+      <w:r>
+        <w:t>the most significant bit (MSB) of the data stream.</w:t>
+      </w:r>
+    </w:p>
+    <w:p/>
+    <w:p>
+      <w:r>
+        <w:t>The difficult part was to come up with a mechanism in order to capture and decode the received data stream. I decided to use the MSP430G2553’s timer modules to be able to precisely record and decode the IR signals.</w:t>
+      </w:r>
+      <w:r>
+        <w:t xml:space="preserve"> The timer module has some great functionality that we will exploit: </w:t>
+      </w:r>
+    </w:p>
+    <w:p>
+      <w:pPr>
+        <w:pStyle w:val="ListParagraph"/>
+        <w:numPr>
+          <w:ilvl w:val="0"/>
+          <w:numId w:val="6"/>
+        </w:numPr>
+      </w:pPr>
+      <w:r>
+        <w:t xml:space="preserve">Input capture - </w:t>
+      </w:r>
+      <w:r>
+        <w:t xml:space="preserve">This feature allows </w:t>
+      </w:r>
+      <w:r>
+        <w:t>us</w:t>
+      </w:r>
+      <w:r>
+        <w:t xml:space="preserve"> to take a time stamp of when an external event occurs. The trigger can be a rising edge, a falling edge or both rising and falling edges of an input signal</w:t>
+      </w:r>
+      <w:r>
+        <w:t>.</w:t>
+      </w:r>
+    </w:p>
+    <w:p>
+      <w:pPr>
+        <w:pStyle w:val="ListParagraph"/>
+        <w:numPr>
+          <w:ilvl w:val="0"/>
+          <w:numId w:val="6"/>
+        </w:numPr>
+      </w:pPr>
+      <w:r>
+        <w:t>Output compare - We</w:t>
+      </w:r>
+      <w:r>
+        <w:t xml:space="preserve"> can set a timer register to a specific count and an interrupt is generated when the timer regi</w:t>
+      </w:r>
+      <w:r>
+        <w:t>ster reaches this preset count.</w:t>
+      </w:r>
+    </w:p>
+    <w:p/>
+    <w:p>
+      <w:r>
+        <w:t>Because I am using an IR remote, the input capture mode would be what I want as I want to be able to capture the rising and falling edges of the IR signal. The input capture will be able to determine the time between successive falling edges and from that I will be able to decode the “zeros” and “ones” in the data stream. But because I want to be able to know when the end of one data stream ends and when another one begins, I will also have to use the output compare. The output compare will create a timeout when there are no falling edges appearing within ~120ms, so I know that a signal has completed and I can stop reading and do not accidently combine 2 IR signals together.</w:t>
+      </w:r>
+    </w:p>
+    <w:p/>
+    <w:p>
+      <w:r>
+        <w:t xml:space="preserve">The MSP430G2553 has two timer modules, TIMER0 and TIMER1. </w:t>
+      </w:r>
+      <w:r>
+        <w:t>I am going to use 2 interrupt vectors assigned to TIMER0 for reading and decoding IR signals.</w:t>
+      </w:r>
+      <w:r>
+        <w:t xml:space="preserve"> </w:t>
+      </w:r>
+      <w:r>
+        <w:t>TIMER0_A0_VECTOR is used when the Capture/Compare interrupt flag CCIFG in register TA0CCTL0 is set.</w:t>
+      </w:r>
+      <w:r>
+        <w:t xml:space="preserve"> </w:t>
+      </w:r>
+      <w:r>
+        <w:t xml:space="preserve">TIMER0_A1_VECTOR is used for all other interrupts, including CCIFG in TA0CCTL1, CCIFG in TA0CCTL2 and TAIFG in TA0CTL. </w:t>
+      </w:r>
+    </w:p>
+    <w:p>
+      <w:r>
+        <w:t>In this case, TA0IV is used as an efficient interrupt priority encoder in order to process multiple interrupts.</w:t>
+      </w:r>
+      <w:r>
+        <w:t xml:space="preserve"> </w:t>
+      </w:r>
+      <w:r>
+        <w:t>If TA0IV = 0x02, capture or compare associated with register TA0CCR1 occurred and interrupt flag CCIFG in TA0CCTL1 is set.</w:t>
+      </w:r>
+      <w:r>
+        <w:t xml:space="preserve"> </w:t>
+      </w:r>
+      <w:r>
+        <w:t>If TA0IV = 0x04, capture or compare associated with register TA0CCR2 occurred and interrupt flag CCIFG in TA0CCTL2 is set.</w:t>
+      </w:r>
+      <w:r>
+        <w:t xml:space="preserve"> </w:t>
+      </w:r>
+      <w:r>
+        <w:t>If TA0IV = 0x0A, timer register TA0R overflow occurred and interrupt flag TAIFG in TA0CTL is set.</w:t>
+      </w:r>
+      <w:r>
+        <w:t xml:space="preserve"> </w:t>
+      </w:r>
+      <w:r>
+        <w:t xml:space="preserve">When </w:t>
+      </w:r>
+      <w:r>
+        <w:lastRenderedPageBreak/>
+        <w:t>servicing TIMER0_A1 interrupts</w:t>
+      </w:r>
+      <w:r>
+        <w:t>,</w:t>
+      </w:r>
+      <w:r>
+        <w:t xml:space="preserve"> the TA0IV register must be read in order to clear the interrupt request flags.</w:t>
+      </w:r>
+      <w:r>
+        <w:br/>
+      </w:r>
+      <w:r>
+        <w:br/>
+        <w:t>T</w:t>
+      </w:r>
+      <w:r>
+        <w:t>IMER</w:t>
+      </w:r>
+      <w:r>
+        <w:t>0 Input Capture0 is assigned to port P1.1 (pin-3). We connect the output of the IR Sensor Module to this pin. We initialize the hardware to use P1.1 as Input Capture whenever a falling edge is detected.</w:t>
+      </w:r>
+      <w:r>
+        <w:t xml:space="preserve"> </w:t>
+      </w:r>
+      <w:r>
+        <w:t>We use TIMER0_A1_VECTOR to process a timeout condition to tell us that the data transmission has ended.</w:t>
+      </w:r>
+      <w:r>
+        <w:t xml:space="preserve"> </w:t>
+      </w:r>
+      <w:r>
+        <w:t xml:space="preserve">Since </w:t>
+      </w:r>
+      <w:r>
+        <w:t>we are using P1.1 as the input pin, we have already assigned TA0CCR0 t</w:t>
+      </w:r>
+      <w:r>
+        <w:t>o be the input capture register, so we cannot use that the default timeout counter.</w:t>
+      </w:r>
+      <w:r>
+        <w:t xml:space="preserve"> Hence we have to use the timer in the CONTINUOUS COUNT mode and will stop the timer when the timeout is reached.</w:t>
+      </w:r>
+    </w:p>
+    <w:p/>
+    <w:p>
+      <w:r>
+        <w:t>The basic MCU internal clock is 1MHz. The timer is configured with a divide-by-8 prescaler, such that each timer count represents 8μs.</w:t>
+      </w:r>
+      <w:r>
+        <w:br/>
+        <w:t>LED1 at P1.0 (pin-2) is used as an indicator when data is being received. LED1 goes off when the timeout has occurred.</w:t>
+      </w:r>
+      <w:r>
+        <w:br/>
+        <w:t>The TIMEOUT has been set for about 120ms to avoid repeated action when the</w:t>
+      </w:r>
+      <w:r>
+        <w:t xml:space="preserve"> key is held down continuously.</w:t>
+      </w:r>
+      <w:bookmarkStart w:id="0" w:name="_GoBack"/>
+      <w:bookmarkEnd w:id="0"/>
     </w:p>
     <w:sectPr>
       <w:pgSz w:w="12240" w:h="15840"/>
@@ -225,6 +683,92 @@
 <file path=word/numbering.xml><?xml version="1.0" encoding="utf-8"?>
 <w:numbering xmlns:wpc="http://schemas.microsoft.com/office/word/2010/wordprocessingCanvas" xmlns:mc="http://schemas.openxmlformats.org/markup-compatibility/2006" xmlns:o="urn:schemas-microsoft-com:office:office" xmlns:r="http://schemas.openxmlformats.org/officeDocument/2006/relationships" xmlns:m="http://schemas.openxmlformats.org/officeDocument/2006/math" xmlns:v="urn:schemas-microsoft-com:vml" xmlns:wp14="http://schemas.microsoft.com/office/word/2010/wordprocessingDrawing" xmlns:wp="http://schemas.openxmlformats.org/drawingml/2006/wordprocessingDrawing" xmlns:w10="urn:schemas-microsoft-com:office:word" xmlns:w="http://schemas.openxmlformats.org/wordprocessingml/2006/main" xmlns:w14="http://schemas.microsoft.com/office/word/2010/wordml" xmlns:wpg="http://schemas.microsoft.com/office/word/2010/wordprocessingGroup" xmlns:wpi="http://schemas.microsoft.com/office/word/2010/wordprocessingInk" xmlns:wne="http://schemas.microsoft.com/office/word/2006/wordml" xmlns:wps="http://schemas.microsoft.com/office/word/2010/wordprocessingShape" mc:Ignorable="w14 wp14">
   <w:abstractNum w:abstractNumId="0">
+    <w:nsid w:val="10BE7EC2"/>
+    <w:multiLevelType w:val="hybridMultilevel"/>
+    <w:tmpl w:val="5F3CD474"/>
+    <w:lvl w:ilvl="0" w:tplc="0409000F">
+      <w:start w:val="1"/>
+      <w:numFmt w:val="decimal"/>
+      <w:lvlText w:val="%1."/>
+      <w:lvlJc w:val="left"/>
+      <w:pPr>
+        <w:ind w:left="720" w:hanging="360"/>
+      </w:pPr>
+    </w:lvl>
+    <w:lvl w:ilvl="1" w:tplc="04090019" w:tentative="1">
+      <w:start w:val="1"/>
+      <w:numFmt w:val="lowerLetter"/>
+      <w:lvlText w:val="%2."/>
+      <w:lvlJc w:val="left"/>
+      <w:pPr>
+        <w:ind w:left="1440" w:hanging="360"/>
+      </w:pPr>
+    </w:lvl>
+    <w:lvl w:ilvl="2" w:tplc="0409001B" w:tentative="1">
+      <w:start w:val="1"/>
+      <w:numFmt w:val="lowerRoman"/>
+      <w:lvlText w:val="%3."/>
+      <w:lvlJc w:val="right"/>
+      <w:pPr>
+        <w:ind w:left="2160" w:hanging="180"/>
+      </w:pPr>
+    </w:lvl>
+    <w:lvl w:ilvl="3" w:tplc="0409000F" w:tentative="1">
+      <w:start w:val="1"/>
+      <w:numFmt w:val="decimal"/>
+      <w:lvlText w:val="%4."/>
+      <w:lvlJc w:val="left"/>
+      <w:pPr>
+        <w:ind w:left="2880" w:hanging="360"/>
+      </w:pPr>
+    </w:lvl>
+    <w:lvl w:ilvl="4" w:tplc="04090019" w:tentative="1">
+      <w:start w:val="1"/>
+      <w:numFmt w:val="lowerLetter"/>
+      <w:lvlText w:val="%5."/>
+      <w:lvlJc w:val="left"/>
+      <w:pPr>
+        <w:ind w:left="3600" w:hanging="360"/>
+      </w:pPr>
+    </w:lvl>
+    <w:lvl w:ilvl="5" w:tplc="0409001B" w:tentative="1">
+      <w:start w:val="1"/>
+      <w:numFmt w:val="lowerRoman"/>
+      <w:lvlText w:val="%6."/>
+      <w:lvlJc w:val="right"/>
+      <w:pPr>
+        <w:ind w:left="4320" w:hanging="180"/>
+      </w:pPr>
+    </w:lvl>
+    <w:lvl w:ilvl="6" w:tplc="0409000F" w:tentative="1">
+      <w:start w:val="1"/>
+      <w:numFmt w:val="decimal"/>
+      <w:lvlText w:val="%7."/>
+      <w:lvlJc w:val="left"/>
+      <w:pPr>
+        <w:ind w:left="5040" w:hanging="360"/>
+      </w:pPr>
+    </w:lvl>
+    <w:lvl w:ilvl="7" w:tplc="04090019" w:tentative="1">
+      <w:start w:val="1"/>
+      <w:numFmt w:val="lowerLetter"/>
+      <w:lvlText w:val="%8."/>
+      <w:lvlJc w:val="left"/>
+      <w:pPr>
+        <w:ind w:left="5760" w:hanging="360"/>
+      </w:pPr>
+    </w:lvl>
+    <w:lvl w:ilvl="8" w:tplc="0409001B" w:tentative="1">
+      <w:start w:val="1"/>
+      <w:numFmt w:val="lowerRoman"/>
+      <w:lvlText w:val="%9."/>
+      <w:lvlJc w:val="right"/>
+      <w:pPr>
+        <w:ind w:left="6480" w:hanging="180"/>
+      </w:pPr>
+    </w:lvl>
+  </w:abstractNum>
+  <w:abstractNum w:abstractNumId="1">
     <w:nsid w:val="15993BE5"/>
     <w:multiLevelType w:val="hybridMultilevel"/>
     <w:tmpl w:val="DFBA8E30"/>
@@ -310,8 +854,421 @@
       </w:pPr>
     </w:lvl>
   </w:abstractNum>
+  <w:abstractNum w:abstractNumId="2">
+    <w:nsid w:val="46DD6096"/>
+    <w:multiLevelType w:val="hybridMultilevel"/>
+    <w:tmpl w:val="3DB843C4"/>
+    <w:lvl w:ilvl="0" w:tplc="04090001">
+      <w:start w:val="1"/>
+      <w:numFmt w:val="bullet"/>
+      <w:lvlText w:val=""/>
+      <w:lvlJc w:val="left"/>
+      <w:pPr>
+        <w:ind w:left="720" w:hanging="360"/>
+      </w:pPr>
+      <w:rPr>
+        <w:rFonts w:ascii="Symbol" w:hAnsi="Symbol" w:hint="default"/>
+      </w:rPr>
+    </w:lvl>
+    <w:lvl w:ilvl="1" w:tplc="04090003" w:tentative="1">
+      <w:start w:val="1"/>
+      <w:numFmt w:val="bullet"/>
+      <w:lvlText w:val="o"/>
+      <w:lvlJc w:val="left"/>
+      <w:pPr>
+        <w:ind w:left="1440" w:hanging="360"/>
+      </w:pPr>
+      <w:rPr>
+        <w:rFonts w:ascii="Courier New" w:hAnsi="Courier New" w:cs="Courier New" w:hint="default"/>
+      </w:rPr>
+    </w:lvl>
+    <w:lvl w:ilvl="2" w:tplc="04090005" w:tentative="1">
+      <w:start w:val="1"/>
+      <w:numFmt w:val="bullet"/>
+      <w:lvlText w:val=""/>
+      <w:lvlJc w:val="left"/>
+      <w:pPr>
+        <w:ind w:left="2160" w:hanging="360"/>
+      </w:pPr>
+      <w:rPr>
+        <w:rFonts w:ascii="Wingdings" w:hAnsi="Wingdings" w:hint="default"/>
+      </w:rPr>
+    </w:lvl>
+    <w:lvl w:ilvl="3" w:tplc="04090001" w:tentative="1">
+      <w:start w:val="1"/>
+      <w:numFmt w:val="bullet"/>
+      <w:lvlText w:val=""/>
+      <w:lvlJc w:val="left"/>
+      <w:pPr>
+        <w:ind w:left="2880" w:hanging="360"/>
+      </w:pPr>
+      <w:rPr>
+        <w:rFonts w:ascii="Symbol" w:hAnsi="Symbol" w:hint="default"/>
+      </w:rPr>
+    </w:lvl>
+    <w:lvl w:ilvl="4" w:tplc="04090003" w:tentative="1">
+      <w:start w:val="1"/>
+      <w:numFmt w:val="bullet"/>
+      <w:lvlText w:val="o"/>
+      <w:lvlJc w:val="left"/>
+      <w:pPr>
+        <w:ind w:left="3600" w:hanging="360"/>
+      </w:pPr>
+      <w:rPr>
+        <w:rFonts w:ascii="Courier New" w:hAnsi="Courier New" w:cs="Courier New" w:hint="default"/>
+      </w:rPr>
+    </w:lvl>
+    <w:lvl w:ilvl="5" w:tplc="04090005" w:tentative="1">
+      <w:start w:val="1"/>
+      <w:numFmt w:val="bullet"/>
+      <w:lvlText w:val=""/>
+      <w:lvlJc w:val="left"/>
+      <w:pPr>
+        <w:ind w:left="4320" w:hanging="360"/>
+      </w:pPr>
+      <w:rPr>
+        <w:rFonts w:ascii="Wingdings" w:hAnsi="Wingdings" w:hint="default"/>
+      </w:rPr>
+    </w:lvl>
+    <w:lvl w:ilvl="6" w:tplc="04090001" w:tentative="1">
+      <w:start w:val="1"/>
+      <w:numFmt w:val="bullet"/>
+      <w:lvlText w:val=""/>
+      <w:lvlJc w:val="left"/>
+      <w:pPr>
+        <w:ind w:left="5040" w:hanging="360"/>
+      </w:pPr>
+      <w:rPr>
+        <w:rFonts w:ascii="Symbol" w:hAnsi="Symbol" w:hint="default"/>
+      </w:rPr>
+    </w:lvl>
+    <w:lvl w:ilvl="7" w:tplc="04090003" w:tentative="1">
+      <w:start w:val="1"/>
+      <w:numFmt w:val="bullet"/>
+      <w:lvlText w:val="o"/>
+      <w:lvlJc w:val="left"/>
+      <w:pPr>
+        <w:ind w:left="5760" w:hanging="360"/>
+      </w:pPr>
+      <w:rPr>
+        <w:rFonts w:ascii="Courier New" w:hAnsi="Courier New" w:cs="Courier New" w:hint="default"/>
+      </w:rPr>
+    </w:lvl>
+    <w:lvl w:ilvl="8" w:tplc="04090005" w:tentative="1">
+      <w:start w:val="1"/>
+      <w:numFmt w:val="bullet"/>
+      <w:lvlText w:val=""/>
+      <w:lvlJc w:val="left"/>
+      <w:pPr>
+        <w:ind w:left="6480" w:hanging="360"/>
+      </w:pPr>
+      <w:rPr>
+        <w:rFonts w:ascii="Wingdings" w:hAnsi="Wingdings" w:hint="default"/>
+      </w:rPr>
+    </w:lvl>
+  </w:abstractNum>
+  <w:abstractNum w:abstractNumId="3">
+    <w:nsid w:val="4ED574DF"/>
+    <w:multiLevelType w:val="hybridMultilevel"/>
+    <w:tmpl w:val="E068B462"/>
+    <w:lvl w:ilvl="0" w:tplc="0409000F">
+      <w:start w:val="1"/>
+      <w:numFmt w:val="decimal"/>
+      <w:lvlText w:val="%1."/>
+      <w:lvlJc w:val="left"/>
+      <w:pPr>
+        <w:ind w:left="720" w:hanging="360"/>
+      </w:pPr>
+    </w:lvl>
+    <w:lvl w:ilvl="1" w:tplc="04090019" w:tentative="1">
+      <w:start w:val="1"/>
+      <w:numFmt w:val="lowerLetter"/>
+      <w:lvlText w:val="%2."/>
+      <w:lvlJc w:val="left"/>
+      <w:pPr>
+        <w:ind w:left="1440" w:hanging="360"/>
+      </w:pPr>
+    </w:lvl>
+    <w:lvl w:ilvl="2" w:tplc="0409001B" w:tentative="1">
+      <w:start w:val="1"/>
+      <w:numFmt w:val="lowerRoman"/>
+      <w:lvlText w:val="%3."/>
+      <w:lvlJc w:val="right"/>
+      <w:pPr>
+        <w:ind w:left="2160" w:hanging="180"/>
+      </w:pPr>
+    </w:lvl>
+    <w:lvl w:ilvl="3" w:tplc="0409000F" w:tentative="1">
+      <w:start w:val="1"/>
+      <w:numFmt w:val="decimal"/>
+      <w:lvlText w:val="%4."/>
+      <w:lvlJc w:val="left"/>
+      <w:pPr>
+        <w:ind w:left="2880" w:hanging="360"/>
+      </w:pPr>
+    </w:lvl>
+    <w:lvl w:ilvl="4" w:tplc="04090019" w:tentative="1">
+      <w:start w:val="1"/>
+      <w:numFmt w:val="lowerLetter"/>
+      <w:lvlText w:val="%5."/>
+      <w:lvlJc w:val="left"/>
+      <w:pPr>
+        <w:ind w:left="3600" w:hanging="360"/>
+      </w:pPr>
+    </w:lvl>
+    <w:lvl w:ilvl="5" w:tplc="0409001B" w:tentative="1">
+      <w:start w:val="1"/>
+      <w:numFmt w:val="lowerRoman"/>
+      <w:lvlText w:val="%6."/>
+      <w:lvlJc w:val="right"/>
+      <w:pPr>
+        <w:ind w:left="4320" w:hanging="180"/>
+      </w:pPr>
+    </w:lvl>
+    <w:lvl w:ilvl="6" w:tplc="0409000F" w:tentative="1">
+      <w:start w:val="1"/>
+      <w:numFmt w:val="decimal"/>
+      <w:lvlText w:val="%7."/>
+      <w:lvlJc w:val="left"/>
+      <w:pPr>
+        <w:ind w:left="5040" w:hanging="360"/>
+      </w:pPr>
+    </w:lvl>
+    <w:lvl w:ilvl="7" w:tplc="04090019" w:tentative="1">
+      <w:start w:val="1"/>
+      <w:numFmt w:val="lowerLetter"/>
+      <w:lvlText w:val="%8."/>
+      <w:lvlJc w:val="left"/>
+      <w:pPr>
+        <w:ind w:left="5760" w:hanging="360"/>
+      </w:pPr>
+    </w:lvl>
+    <w:lvl w:ilvl="8" w:tplc="0409001B" w:tentative="1">
+      <w:start w:val="1"/>
+      <w:numFmt w:val="lowerRoman"/>
+      <w:lvlText w:val="%9."/>
+      <w:lvlJc w:val="right"/>
+      <w:pPr>
+        <w:ind w:left="6480" w:hanging="180"/>
+      </w:pPr>
+    </w:lvl>
+  </w:abstractNum>
+  <w:abstractNum w:abstractNumId="4">
+    <w:nsid w:val="7023469A"/>
+    <w:multiLevelType w:val="hybridMultilevel"/>
+    <w:tmpl w:val="A998A1B4"/>
+    <w:lvl w:ilvl="0" w:tplc="0409000F">
+      <w:start w:val="1"/>
+      <w:numFmt w:val="decimal"/>
+      <w:lvlText w:val="%1."/>
+      <w:lvlJc w:val="left"/>
+      <w:pPr>
+        <w:ind w:left="720" w:hanging="360"/>
+      </w:pPr>
+    </w:lvl>
+    <w:lvl w:ilvl="1" w:tplc="04090019" w:tentative="1">
+      <w:start w:val="1"/>
+      <w:numFmt w:val="lowerLetter"/>
+      <w:lvlText w:val="%2."/>
+      <w:lvlJc w:val="left"/>
+      <w:pPr>
+        <w:ind w:left="1440" w:hanging="360"/>
+      </w:pPr>
+    </w:lvl>
+    <w:lvl w:ilvl="2" w:tplc="0409001B" w:tentative="1">
+      <w:start w:val="1"/>
+      <w:numFmt w:val="lowerRoman"/>
+      <w:lvlText w:val="%3."/>
+      <w:lvlJc w:val="right"/>
+      <w:pPr>
+        <w:ind w:left="2160" w:hanging="180"/>
+      </w:pPr>
+    </w:lvl>
+    <w:lvl w:ilvl="3" w:tplc="0409000F" w:tentative="1">
+      <w:start w:val="1"/>
+      <w:numFmt w:val="decimal"/>
+      <w:lvlText w:val="%4."/>
+      <w:lvlJc w:val="left"/>
+      <w:pPr>
+        <w:ind w:left="2880" w:hanging="360"/>
+      </w:pPr>
+    </w:lvl>
+    <w:lvl w:ilvl="4" w:tplc="04090019" w:tentative="1">
+      <w:start w:val="1"/>
+      <w:numFmt w:val="lowerLetter"/>
+      <w:lvlText w:val="%5."/>
+      <w:lvlJc w:val="left"/>
+      <w:pPr>
+        <w:ind w:left="3600" w:hanging="360"/>
+      </w:pPr>
+    </w:lvl>
+    <w:lvl w:ilvl="5" w:tplc="0409001B" w:tentative="1">
+      <w:start w:val="1"/>
+      <w:numFmt w:val="lowerRoman"/>
+      <w:lvlText w:val="%6."/>
+      <w:lvlJc w:val="right"/>
+      <w:pPr>
+        <w:ind w:left="4320" w:hanging="180"/>
+      </w:pPr>
+    </w:lvl>
+    <w:lvl w:ilvl="6" w:tplc="0409000F" w:tentative="1">
+      <w:start w:val="1"/>
+      <w:numFmt w:val="decimal"/>
+      <w:lvlText w:val="%7."/>
+      <w:lvlJc w:val="left"/>
+      <w:pPr>
+        <w:ind w:left="5040" w:hanging="360"/>
+      </w:pPr>
+    </w:lvl>
+    <w:lvl w:ilvl="7" w:tplc="04090019" w:tentative="1">
+      <w:start w:val="1"/>
+      <w:numFmt w:val="lowerLetter"/>
+      <w:lvlText w:val="%8."/>
+      <w:lvlJc w:val="left"/>
+      <w:pPr>
+        <w:ind w:left="5760" w:hanging="360"/>
+      </w:pPr>
+    </w:lvl>
+    <w:lvl w:ilvl="8" w:tplc="0409001B" w:tentative="1">
+      <w:start w:val="1"/>
+      <w:numFmt w:val="lowerRoman"/>
+      <w:lvlText w:val="%9."/>
+      <w:lvlJc w:val="right"/>
+      <w:pPr>
+        <w:ind w:left="6480" w:hanging="180"/>
+      </w:pPr>
+    </w:lvl>
+  </w:abstractNum>
+  <w:abstractNum w:abstractNumId="5">
+    <w:nsid w:val="7F80288A"/>
+    <w:multiLevelType w:val="hybridMultilevel"/>
+    <w:tmpl w:val="DBB2BBAC"/>
+    <w:lvl w:ilvl="0" w:tplc="04090001">
+      <w:start w:val="1"/>
+      <w:numFmt w:val="bullet"/>
+      <w:lvlText w:val=""/>
+      <w:lvlJc w:val="left"/>
+      <w:pPr>
+        <w:ind w:left="720" w:hanging="360"/>
+      </w:pPr>
+      <w:rPr>
+        <w:rFonts w:ascii="Symbol" w:hAnsi="Symbol" w:hint="default"/>
+      </w:rPr>
+    </w:lvl>
+    <w:lvl w:ilvl="1" w:tplc="04090003" w:tentative="1">
+      <w:start w:val="1"/>
+      <w:numFmt w:val="bullet"/>
+      <w:lvlText w:val="o"/>
+      <w:lvlJc w:val="left"/>
+      <w:pPr>
+        <w:ind w:left="1440" w:hanging="360"/>
+      </w:pPr>
+      <w:rPr>
+        <w:rFonts w:ascii="Courier New" w:hAnsi="Courier New" w:cs="Courier New" w:hint="default"/>
+      </w:rPr>
+    </w:lvl>
+    <w:lvl w:ilvl="2" w:tplc="04090005" w:tentative="1">
+      <w:start w:val="1"/>
+      <w:numFmt w:val="bullet"/>
+      <w:lvlText w:val=""/>
+      <w:lvlJc w:val="left"/>
+      <w:pPr>
+        <w:ind w:left="2160" w:hanging="360"/>
+      </w:pPr>
+      <w:rPr>
+        <w:rFonts w:ascii="Wingdings" w:hAnsi="Wingdings" w:hint="default"/>
+      </w:rPr>
+    </w:lvl>
+    <w:lvl w:ilvl="3" w:tplc="04090001" w:tentative="1">
+      <w:start w:val="1"/>
+      <w:numFmt w:val="bullet"/>
+      <w:lvlText w:val=""/>
+      <w:lvlJc w:val="left"/>
+      <w:pPr>
+        <w:ind w:left="2880" w:hanging="360"/>
+      </w:pPr>
+      <w:rPr>
+        <w:rFonts w:ascii="Symbol" w:hAnsi="Symbol" w:hint="default"/>
+      </w:rPr>
+    </w:lvl>
+    <w:lvl w:ilvl="4" w:tplc="04090003" w:tentative="1">
+      <w:start w:val="1"/>
+      <w:numFmt w:val="bullet"/>
+      <w:lvlText w:val="o"/>
+      <w:lvlJc w:val="left"/>
+      <w:pPr>
+        <w:ind w:left="3600" w:hanging="360"/>
+      </w:pPr>
+      <w:rPr>
+        <w:rFonts w:ascii="Courier New" w:hAnsi="Courier New" w:cs="Courier New" w:hint="default"/>
+      </w:rPr>
+    </w:lvl>
+    <w:lvl w:ilvl="5" w:tplc="04090005" w:tentative="1">
+      <w:start w:val="1"/>
+      <w:numFmt w:val="bullet"/>
+      <w:lvlText w:val=""/>
+      <w:lvlJc w:val="left"/>
+      <w:pPr>
+        <w:ind w:left="4320" w:hanging="360"/>
+      </w:pPr>
+      <w:rPr>
+        <w:rFonts w:ascii="Wingdings" w:hAnsi="Wingdings" w:hint="default"/>
+      </w:rPr>
+    </w:lvl>
+    <w:lvl w:ilvl="6" w:tplc="04090001" w:tentative="1">
+      <w:start w:val="1"/>
+      <w:numFmt w:val="bullet"/>
+      <w:lvlText w:val=""/>
+      <w:lvlJc w:val="left"/>
+      <w:pPr>
+        <w:ind w:left="5040" w:hanging="360"/>
+      </w:pPr>
+      <w:rPr>
+        <w:rFonts w:ascii="Symbol" w:hAnsi="Symbol" w:hint="default"/>
+      </w:rPr>
+    </w:lvl>
+    <w:lvl w:ilvl="7" w:tplc="04090003" w:tentative="1">
+      <w:start w:val="1"/>
+      <w:numFmt w:val="bullet"/>
+      <w:lvlText w:val="o"/>
+      <w:lvlJc w:val="left"/>
+      <w:pPr>
+        <w:ind w:left="5760" w:hanging="360"/>
+      </w:pPr>
+      <w:rPr>
+        <w:rFonts w:ascii="Courier New" w:hAnsi="Courier New" w:cs="Courier New" w:hint="default"/>
+      </w:rPr>
+    </w:lvl>
+    <w:lvl w:ilvl="8" w:tplc="04090005" w:tentative="1">
+      <w:start w:val="1"/>
+      <w:numFmt w:val="bullet"/>
+      <w:lvlText w:val=""/>
+      <w:lvlJc w:val="left"/>
+      <w:pPr>
+        <w:ind w:left="6480" w:hanging="360"/>
+      </w:pPr>
+      <w:rPr>
+        <w:rFonts w:ascii="Wingdings" w:hAnsi="Wingdings" w:hint="default"/>
+      </w:rPr>
+    </w:lvl>
+  </w:abstractNum>
   <w:num w:numId="1">
+    <w:abstractNumId w:val="1"/>
+  </w:num>
+  <w:num w:numId="2">
     <w:abstractNumId w:val="0"/>
+  </w:num>
+  <w:num w:numId="3">
+    <w:abstractNumId w:val="5"/>
+  </w:num>
+  <w:num w:numId="4">
+    <w:abstractNumId w:val="3"/>
+  </w:num>
+  <w:num w:numId="5">
+    <w:abstractNumId w:val="4"/>
+  </w:num>
+  <w:num w:numId="6">
+    <w:abstractNumId w:val="2"/>
   </w:num>
 </w:numbering>
 </file>
@@ -533,6 +1490,11 @@
       <w:contextualSpacing/>
     </w:pPr>
   </w:style>
+  <w:style w:type="character" w:customStyle="1" w:styleId="apple-converted-space">
+    <w:name w:val="apple-converted-space"/>
+    <w:basedOn w:val="DefaultParagraphFont"/>
+    <w:rsid w:val="00C24283"/>
+  </w:style>
 </w:styles>
 </file>
 
@@ -752,6 +1714,11 @@
       <w:ind w:left="720"/>
       <w:contextualSpacing/>
     </w:pPr>
+  </w:style>
+  <w:style w:type="character" w:customStyle="1" w:styleId="apple-converted-space">
+    <w:name w:val="apple-converted-space"/>
+    <w:basedOn w:val="DefaultParagraphFont"/>
+    <w:rsid w:val="00C24283"/>
   </w:style>
 </w:styles>
 </file>

</xml_diff>

<commit_message>
Added more to system framework, added challenges section
</commit_message>
<xml_diff>
--- a/Documentation/ELEC327 IR Motor Writeup.docx
+++ b/Documentation/ELEC327 IR Motor Writeup.docx
@@ -3,68 +3,150 @@
 <w:document xmlns:wpc="http://schemas.microsoft.com/office/word/2010/wordprocessingCanvas" xmlns:mc="http://schemas.openxmlformats.org/markup-compatibility/2006" xmlns:o="urn:schemas-microsoft-com:office:office" xmlns:r="http://schemas.openxmlformats.org/officeDocument/2006/relationships" xmlns:m="http://schemas.openxmlformats.org/officeDocument/2006/math" xmlns:v="urn:schemas-microsoft-com:vml" xmlns:wp14="http://schemas.microsoft.com/office/word/2010/wordprocessingDrawing" xmlns:wp="http://schemas.openxmlformats.org/drawingml/2006/wordprocessingDrawing" xmlns:w10="urn:schemas-microsoft-com:office:word" xmlns:w="http://schemas.openxmlformats.org/wordprocessingml/2006/main" xmlns:w14="http://schemas.microsoft.com/office/word/2010/wordml" xmlns:wpg="http://schemas.microsoft.com/office/word/2010/wordprocessingGroup" xmlns:wpi="http://schemas.microsoft.com/office/word/2010/wordprocessingInk" xmlns:wne="http://schemas.microsoft.com/office/word/2006/wordml" xmlns:wps="http://schemas.microsoft.com/office/word/2010/wordprocessingShape" mc:Ignorable="w14 wp14">
   <w:body>
     <w:p>
-      <w:r>
+      <w:pPr>
+        <w:rPr>
+          <w:rFonts w:cs="Times New Roman"/>
+          <w:szCs w:val="24"/>
+        </w:rPr>
+      </w:pPr>
+      <w:r>
+        <w:rPr>
+          <w:rFonts w:cs="Times New Roman"/>
+          <w:szCs w:val="24"/>
+        </w:rPr>
         <w:t>Xin Huang</w:t>
       </w:r>
     </w:p>
     <w:p>
-      <w:r>
+      <w:pPr>
+        <w:rPr>
+          <w:rFonts w:cs="Times New Roman"/>
+          <w:szCs w:val="24"/>
+        </w:rPr>
+      </w:pPr>
+      <w:r>
+        <w:rPr>
+          <w:rFonts w:cs="Times New Roman"/>
+          <w:szCs w:val="24"/>
+        </w:rPr>
         <w:t>Jonathan Nguyen</w:t>
       </w:r>
     </w:p>
     <w:p>
-      <w:r>
-        <w:t>Michael Tsehaie</w:t>
-      </w:r>
-    </w:p>
-    <w:p/>
+      <w:pPr>
+        <w:rPr>
+          <w:rFonts w:cs="Times New Roman"/>
+          <w:szCs w:val="24"/>
+        </w:rPr>
+      </w:pPr>
+      <w:r>
+        <w:rPr>
+          <w:rFonts w:cs="Times New Roman"/>
+          <w:szCs w:val="24"/>
+        </w:rPr>
+        <w:t xml:space="preserve">Michael </w:t>
+      </w:r>
+      <w:proofErr w:type="spellStart"/>
+      <w:r>
+        <w:rPr>
+          <w:rFonts w:cs="Times New Roman"/>
+          <w:szCs w:val="24"/>
+        </w:rPr>
+        <w:t>Tsehaie</w:t>
+      </w:r>
+      <w:proofErr w:type="spellEnd"/>
+    </w:p>
+    <w:p>
+      <w:pPr>
+        <w:rPr>
+          <w:rFonts w:cs="Times New Roman"/>
+          <w:szCs w:val="24"/>
+        </w:rPr>
+      </w:pPr>
+    </w:p>
     <w:p>
       <w:pPr>
         <w:jc w:val="center"/>
-      </w:pPr>
-      <w:r>
+        <w:rPr>
+          <w:rFonts w:cs="Times New Roman"/>
+          <w:szCs w:val="24"/>
+        </w:rPr>
+      </w:pPr>
+      <w:r>
+        <w:rPr>
+          <w:rFonts w:cs="Times New Roman"/>
+          <w:szCs w:val="24"/>
+        </w:rPr>
         <w:t>ELEC 327 MSP430G2553 IR Motor Control</w:t>
       </w:r>
     </w:p>
     <w:p>
       <w:pPr>
         <w:jc w:val="center"/>
-      </w:pPr>
-    </w:p>
-    <w:p>
-      <w:pPr>
-        <w:rPr>
+        <w:rPr>
+          <w:rFonts w:cs="Times New Roman"/>
+          <w:szCs w:val="24"/>
+        </w:rPr>
+      </w:pPr>
+    </w:p>
+    <w:p>
+      <w:pPr>
+        <w:rPr>
+          <w:rFonts w:cs="Times New Roman"/>
           <w:b/>
-        </w:rPr>
-      </w:pPr>
-      <w:r>
-        <w:rPr>
+          <w:szCs w:val="24"/>
+        </w:rPr>
+      </w:pPr>
+      <w:r>
+        <w:rPr>
+          <w:rFonts w:cs="Times New Roman"/>
           <w:b/>
-        </w:rPr>
-        <w:t>System Concept and Design</w:t>
-      </w:r>
-      <w:r>
-        <w:rPr>
-          <w:b/>
-        </w:rPr>
-        <w:t>:</w:t>
-      </w:r>
-    </w:p>
-    <w:p>
-      <w:r>
+          <w:szCs w:val="24"/>
+        </w:rPr>
+        <w:t>System Concept and Design:</w:t>
+      </w:r>
+    </w:p>
+    <w:p>
+      <w:pPr>
+        <w:rPr>
+          <w:rFonts w:cs="Times New Roman"/>
+          <w:szCs w:val="24"/>
+        </w:rPr>
+      </w:pPr>
+      <w:r>
+        <w:rPr>
+          <w:rFonts w:cs="Times New Roman"/>
+          <w:szCs w:val="24"/>
+        </w:rPr>
         <w:tab/>
         <w:t xml:space="preserve">The concept of our project is simple in theory but a bit more complicated in practice. We would be exploring the use of motors and infrared signal detection with an MSP430; concepts that we have not really covered extensively. </w:t>
       </w:r>
       <w:r>
+        <w:rPr>
+          <w:rFonts w:cs="Times New Roman"/>
+          <w:szCs w:val="24"/>
+        </w:rPr>
         <w:t xml:space="preserve">We had planned on having </w:t>
       </w:r>
       <w:r>
+        <w:rPr>
+          <w:rFonts w:cs="Times New Roman"/>
+          <w:szCs w:val="24"/>
+        </w:rPr>
         <w:t xml:space="preserve">these </w:t>
       </w:r>
       <w:r>
+        <w:rPr>
+          <w:rFonts w:cs="Times New Roman"/>
+          <w:szCs w:val="24"/>
+        </w:rPr>
         <w:t>3 stages of development for the project</w:t>
       </w:r>
       <w:r>
+        <w:rPr>
+          <w:rFonts w:cs="Times New Roman"/>
+          <w:szCs w:val="24"/>
+        </w:rPr>
         <w:t>:</w:t>
       </w:r>
     </w:p>
@@ -75,8 +157,16 @@
           <w:ilvl w:val="0"/>
           <w:numId w:val="2"/>
         </w:numPr>
-      </w:pPr>
-      <w:r>
+        <w:rPr>
+          <w:rFonts w:cs="Times New Roman"/>
+          <w:szCs w:val="24"/>
+        </w:rPr>
+      </w:pPr>
+      <w:r>
+        <w:rPr>
+          <w:rFonts w:cs="Times New Roman"/>
+          <w:szCs w:val="24"/>
+        </w:rPr>
         <w:t>Vehicle motors driven by MSP430 after reading signals from an IR remote</w:t>
       </w:r>
     </w:p>
@@ -87,8 +177,16 @@
           <w:ilvl w:val="0"/>
           <w:numId w:val="2"/>
         </w:numPr>
-      </w:pPr>
-      <w:r>
+        <w:rPr>
+          <w:rFonts w:cs="Times New Roman"/>
+          <w:szCs w:val="24"/>
+        </w:rPr>
+      </w:pPr>
+      <w:r>
+        <w:rPr>
+          <w:rFonts w:cs="Times New Roman"/>
+          <w:szCs w:val="24"/>
+        </w:rPr>
         <w:t>Remote activating a self-roaming mode with vehicle utilizing ultrasonic range finder to avoid obstacles and reroute</w:t>
       </w:r>
     </w:p>
@@ -99,53 +197,265 @@
           <w:ilvl w:val="0"/>
           <w:numId w:val="2"/>
         </w:numPr>
-      </w:pPr>
-      <w:r>
+        <w:rPr>
+          <w:rFonts w:cs="Times New Roman"/>
+          <w:szCs w:val="24"/>
+        </w:rPr>
+      </w:pPr>
+      <w:r>
+        <w:rPr>
+          <w:rFonts w:cs="Times New Roman"/>
+          <w:szCs w:val="24"/>
+        </w:rPr>
         <w:t>Creat</w:t>
       </w:r>
       <w:r>
+        <w:rPr>
+          <w:rFonts w:cs="Times New Roman"/>
+          <w:szCs w:val="24"/>
+        </w:rPr>
         <w:t>ing our own IR remote with a potentiometer as wheel; LEDS and speakers to pimp out the vehicle</w:t>
       </w:r>
     </w:p>
     <w:p>
-      <w:r>
+      <w:pPr>
+        <w:rPr>
+          <w:rFonts w:cs="Times New Roman"/>
+          <w:szCs w:val="24"/>
+        </w:rPr>
+      </w:pPr>
+      <w:r>
+        <w:rPr>
+          <w:rFonts w:cs="Times New Roman"/>
+          <w:szCs w:val="24"/>
+        </w:rPr>
         <w:t xml:space="preserve">Our minimal viable product would be development stage #1, as the requirements for this project were to incorporate motion control. </w:t>
       </w:r>
       <w:r>
+        <w:rPr>
+          <w:rFonts w:cs="Times New Roman"/>
+          <w:szCs w:val="24"/>
+        </w:rPr>
         <w:t xml:space="preserve">Stage 2 of development would have been a cool feature to have that adds extra value. Stage 3 would just be for uniqueness and pride. </w:t>
       </w:r>
     </w:p>
-    <w:p/>
-    <w:p>
-      <w:r>
-        <w:rPr>
+    <w:p>
+      <w:pPr>
+        <w:rPr>
+          <w:rFonts w:cs="Times New Roman"/>
+          <w:szCs w:val="24"/>
+        </w:rPr>
+      </w:pPr>
+    </w:p>
+    <w:p>
+      <w:pPr>
+        <w:rPr>
+          <w:rFonts w:cs="Times New Roman"/>
           <w:b/>
-        </w:rPr>
-        <w:t>System Architecture</w:t>
-      </w:r>
-      <w:r>
-        <w:rPr>
+          <w:szCs w:val="24"/>
+        </w:rPr>
+      </w:pPr>
+      <w:r>
+        <w:rPr>
+          <w:rFonts w:cs="Times New Roman"/>
           <w:b/>
-        </w:rPr>
-        <w:t>:</w:t>
-      </w:r>
-    </w:p>
-    <w:p/>
-    <w:p>
-      <w:pPr>
-        <w:rPr>
+          <w:szCs w:val="24"/>
+        </w:rPr>
+        <w:t>System Architecture:</w:t>
+      </w:r>
+    </w:p>
+    <w:p>
+      <w:pPr>
+        <w:rPr>
+          <w:rFonts w:cs="Times New Roman"/>
+          <w:szCs w:val="24"/>
+        </w:rPr>
+      </w:pPr>
+      <w:r>
+        <w:rPr>
+          <w:rFonts w:cs="Times New Roman"/>
+          <w:szCs w:val="24"/>
+        </w:rPr>
+        <w:t>Need some more modification here and above</w:t>
+      </w:r>
+    </w:p>
+    <w:p>
+      <w:pPr>
+        <w:pStyle w:val="ListParagraph"/>
+        <w:numPr>
+          <w:ilvl w:val="0"/>
+          <w:numId w:val="7"/>
+        </w:numPr>
+        <w:rPr>
+          <w:rFonts w:cs="Times New Roman"/>
+          <w:szCs w:val="24"/>
+        </w:rPr>
+      </w:pPr>
+      <w:r>
+        <w:rPr>
+          <w:rFonts w:cs="Times New Roman"/>
+          <w:szCs w:val="24"/>
+        </w:rPr>
+        <w:t>IR remote send commands into the environment</w:t>
+      </w:r>
+    </w:p>
+    <w:p>
+      <w:pPr>
+        <w:pStyle w:val="ListParagraph"/>
+        <w:numPr>
+          <w:ilvl w:val="0"/>
+          <w:numId w:val="7"/>
+        </w:numPr>
+        <w:rPr>
+          <w:rFonts w:cs="Times New Roman"/>
+          <w:szCs w:val="24"/>
+        </w:rPr>
+      </w:pPr>
+      <w:r>
+        <w:rPr>
+          <w:rFonts w:cs="Times New Roman"/>
+          <w:szCs w:val="24"/>
+        </w:rPr>
+        <w:t>IR signal hopefully gets picked up by IR detector</w:t>
+      </w:r>
+    </w:p>
+    <w:p>
+      <w:pPr>
+        <w:pStyle w:val="ListParagraph"/>
+        <w:numPr>
+          <w:ilvl w:val="0"/>
+          <w:numId w:val="7"/>
+        </w:numPr>
+        <w:rPr>
+          <w:rFonts w:cs="Times New Roman"/>
+          <w:szCs w:val="24"/>
+        </w:rPr>
+      </w:pPr>
+      <w:r>
+        <w:rPr>
+          <w:rFonts w:cs="Times New Roman"/>
+          <w:szCs w:val="24"/>
+        </w:rPr>
+        <w:t>MSP430 gets woken up from LPM0 to read and analyze the rising and falling edges of signal</w:t>
+      </w:r>
+    </w:p>
+    <w:p>
+      <w:pPr>
+        <w:pStyle w:val="ListParagraph"/>
+        <w:numPr>
+          <w:ilvl w:val="0"/>
+          <w:numId w:val="7"/>
+        </w:numPr>
+        <w:rPr>
+          <w:rFonts w:cs="Times New Roman"/>
+          <w:szCs w:val="24"/>
+        </w:rPr>
+      </w:pPr>
+      <w:r>
+        <w:rPr>
+          <w:rFonts w:cs="Times New Roman"/>
+          <w:szCs w:val="24"/>
+        </w:rPr>
+        <w:t>Binary signal gets converted to HEX</w:t>
+      </w:r>
+    </w:p>
+    <w:p>
+      <w:pPr>
+        <w:pStyle w:val="ListParagraph"/>
+        <w:numPr>
+          <w:ilvl w:val="0"/>
+          <w:numId w:val="7"/>
+        </w:numPr>
+        <w:rPr>
+          <w:rFonts w:cs="Times New Roman"/>
+          <w:szCs w:val="24"/>
+        </w:rPr>
+      </w:pPr>
+      <w:r>
+        <w:rPr>
+          <w:rFonts w:cs="Times New Roman"/>
+          <w:szCs w:val="24"/>
+        </w:rPr>
+        <w:t>HEX signal checked across a table for corresponding motor control</w:t>
+      </w:r>
+    </w:p>
+    <w:p>
+      <w:pPr>
+        <w:pStyle w:val="ListParagraph"/>
+        <w:numPr>
+          <w:ilvl w:val="0"/>
+          <w:numId w:val="7"/>
+        </w:numPr>
+        <w:rPr>
+          <w:rFonts w:cs="Times New Roman"/>
+          <w:szCs w:val="24"/>
+        </w:rPr>
+      </w:pPr>
+      <w:r>
+        <w:rPr>
+          <w:rFonts w:cs="Times New Roman"/>
+          <w:szCs w:val="24"/>
+        </w:rPr>
+        <w:t>Motor controlled via PWM</w:t>
+      </w:r>
+    </w:p>
+    <w:p>
+      <w:pPr>
+        <w:pStyle w:val="ListParagraph"/>
+        <w:numPr>
+          <w:ilvl w:val="0"/>
+          <w:numId w:val="7"/>
+        </w:numPr>
+        <w:rPr>
+          <w:rFonts w:cs="Times New Roman"/>
+          <w:szCs w:val="24"/>
+        </w:rPr>
+      </w:pPr>
+      <w:r>
+        <w:rPr>
+          <w:rFonts w:cs="Times New Roman"/>
+          <w:szCs w:val="24"/>
+        </w:rPr>
+        <w:t>Success</w:t>
+      </w:r>
+    </w:p>
+    <w:p>
+      <w:pPr>
+        <w:rPr>
+          <w:rFonts w:cs="Times New Roman"/>
+          <w:szCs w:val="24"/>
+        </w:rPr>
+      </w:pPr>
+    </w:p>
+    <w:p>
+      <w:pPr>
+        <w:rPr>
+          <w:rFonts w:cs="Times New Roman"/>
           <w:b/>
-        </w:rPr>
-      </w:pPr>
-      <w:r>
-        <w:rPr>
+          <w:szCs w:val="24"/>
+        </w:rPr>
+      </w:pPr>
+      <w:r>
+        <w:rPr>
+          <w:rFonts w:cs="Times New Roman"/>
           <w:b/>
+          <w:szCs w:val="24"/>
         </w:rPr>
         <w:t>IR Detection:</w:t>
       </w:r>
     </w:p>
     <w:p>
-      <w:r>
+      <w:pPr>
+        <w:rPr>
+          <w:rFonts w:cs="Times New Roman"/>
+          <w:szCs w:val="24"/>
+        </w:rPr>
+      </w:pPr>
+      <w:r>
+        <w:rPr>
+          <w:rFonts w:cs="Times New Roman"/>
+          <w:szCs w:val="24"/>
+        </w:rPr>
         <w:t>Materials:</w:t>
       </w:r>
     </w:p>
@@ -156,14 +466,24 @@
           <w:ilvl w:val="0"/>
           <w:numId w:val="1"/>
         </w:numPr>
-      </w:pPr>
-      <w:r>
+        <w:rPr>
+          <w:rFonts w:cs="Times New Roman"/>
+          <w:szCs w:val="24"/>
+        </w:rPr>
+      </w:pPr>
+      <w:r>
+        <w:rPr>
+          <w:rFonts w:cs="Times New Roman"/>
+          <w:szCs w:val="24"/>
+        </w:rPr>
         <w:t xml:space="preserve">21 Button NEC IR remote: </w:t>
       </w:r>
-      <w:hyperlink r:id="rId6" w:history="1">
+      <w:hyperlink r:id="rId8" w:history="1">
         <w:r>
           <w:rPr>
             <w:rStyle w:val="Hyperlink"/>
+            <w:rFonts w:cs="Times New Roman"/>
+            <w:szCs w:val="24"/>
           </w:rPr>
           <w:t>http://www.adafruit.com/products/389</w:t>
         </w:r>
@@ -176,143 +496,335 @@
           <w:ilvl w:val="0"/>
           <w:numId w:val="1"/>
         </w:numPr>
-      </w:pPr>
-      <w:r>
+        <w:rPr>
+          <w:rFonts w:cs="Times New Roman"/>
+          <w:szCs w:val="24"/>
+        </w:rPr>
+      </w:pPr>
+      <w:r>
+        <w:rPr>
+          <w:rFonts w:cs="Times New Roman"/>
+          <w:szCs w:val="24"/>
+        </w:rPr>
         <w:t xml:space="preserve">IR Sensor TSOP38238: </w:t>
       </w:r>
-      <w:hyperlink r:id="rId7" w:history="1">
+      <w:hyperlink r:id="rId9" w:history="1">
         <w:r>
           <w:rPr>
             <w:rStyle w:val="Hyperlink"/>
+            <w:rFonts w:cs="Times New Roman"/>
+            <w:szCs w:val="24"/>
           </w:rPr>
           <w:t>http://www.digikey.com/product-detail/en/TSOP38238/751-1227-ND/1681362</w:t>
         </w:r>
       </w:hyperlink>
     </w:p>
-    <w:p/>
-    <w:p>
-      <w:r>
+    <w:p>
+      <w:pPr>
+        <w:rPr>
+          <w:rFonts w:cs="Times New Roman"/>
+          <w:szCs w:val="24"/>
+        </w:rPr>
+      </w:pPr>
+    </w:p>
+    <w:p>
+      <w:pPr>
+        <w:rPr>
+          <w:rFonts w:cs="Times New Roman"/>
+          <w:szCs w:val="24"/>
+        </w:rPr>
+      </w:pPr>
+      <w:r>
+        <w:rPr>
+          <w:rFonts w:cs="Times New Roman"/>
+          <w:szCs w:val="24"/>
+        </w:rPr>
         <w:t xml:space="preserve">The majority of </w:t>
       </w:r>
       <w:r>
+        <w:rPr>
+          <w:rFonts w:cs="Times New Roman"/>
+          <w:szCs w:val="24"/>
+        </w:rPr>
         <w:t xml:space="preserve">infrared (IR) controllers transmit a digital code using a </w:t>
       </w:r>
       <w:r>
+        <w:rPr>
+          <w:rFonts w:cs="Times New Roman"/>
+          <w:szCs w:val="24"/>
+        </w:rPr>
         <w:t>38 kHz</w:t>
       </w:r>
       <w:r>
+        <w:rPr>
+          <w:rFonts w:cs="Times New Roman"/>
+          <w:szCs w:val="24"/>
+        </w:rPr>
         <w:t xml:space="preserve"> IR</w:t>
       </w:r>
       <w:r>
+        <w:rPr>
+          <w:rFonts w:cs="Times New Roman"/>
+          <w:szCs w:val="24"/>
+        </w:rPr>
         <w:t xml:space="preserve"> signal. T</w:t>
       </w:r>
       <w:r>
+        <w:rPr>
+          <w:rFonts w:cs="Times New Roman"/>
+          <w:szCs w:val="24"/>
+        </w:rPr>
         <w:t>here a</w:t>
       </w:r>
       <w:r>
+        <w:rPr>
+          <w:rFonts w:cs="Times New Roman"/>
+          <w:szCs w:val="24"/>
+        </w:rPr>
         <w:t xml:space="preserve">re some that transmit at </w:t>
       </w:r>
       <w:r>
+        <w:rPr>
+          <w:rFonts w:cs="Times New Roman"/>
+          <w:szCs w:val="24"/>
+        </w:rPr>
         <w:t>40 kHz</w:t>
       </w:r>
       <w:r>
+        <w:rPr>
+          <w:rFonts w:cs="Times New Roman"/>
+          <w:szCs w:val="24"/>
+        </w:rPr>
         <w:t xml:space="preserve">, </w:t>
       </w:r>
       <w:r>
+        <w:rPr>
+          <w:rFonts w:cs="Times New Roman"/>
+          <w:szCs w:val="24"/>
+        </w:rPr>
         <w:t>but the</w:t>
       </w:r>
       <w:r>
+        <w:rPr>
+          <w:rFonts w:cs="Times New Roman"/>
+          <w:szCs w:val="24"/>
+        </w:rPr>
         <w:t xml:space="preserve"> 21 button</w:t>
       </w:r>
       <w:r>
+        <w:rPr>
+          <w:rFonts w:cs="Times New Roman"/>
+          <w:szCs w:val="24"/>
+        </w:rPr>
         <w:t xml:space="preserve"> remote we were using transmitted at </w:t>
       </w:r>
       <w:r>
+        <w:rPr>
+          <w:rFonts w:cs="Times New Roman"/>
+          <w:szCs w:val="24"/>
+        </w:rPr>
         <w:t>38 kHz</w:t>
       </w:r>
       <w:r>
+        <w:rPr>
+          <w:rFonts w:cs="Times New Roman"/>
+          <w:szCs w:val="24"/>
+        </w:rPr>
         <w:t xml:space="preserve"> using an NEC code output with a 940nm IR LED.</w:t>
       </w:r>
     </w:p>
-    <w:p/>
-    <w:p>
-      <w:r>
+    <w:p>
+      <w:pPr>
+        <w:rPr>
+          <w:rFonts w:cs="Times New Roman"/>
+          <w:szCs w:val="24"/>
+        </w:rPr>
+      </w:pPr>
+    </w:p>
+    <w:p>
+      <w:pPr>
+        <w:rPr>
+          <w:rFonts w:cs="Times New Roman"/>
+          <w:szCs w:val="24"/>
+        </w:rPr>
+      </w:pPr>
+      <w:r>
+        <w:rPr>
+          <w:rFonts w:cs="Times New Roman"/>
+          <w:szCs w:val="24"/>
+        </w:rPr>
         <w:t xml:space="preserve">We used an </w:t>
       </w:r>
       <w:r>
+        <w:rPr>
+          <w:rFonts w:cs="Times New Roman"/>
+          <w:szCs w:val="24"/>
+        </w:rPr>
         <w:t>IR receiver that came</w:t>
       </w:r>
       <w:r>
+        <w:rPr>
+          <w:rFonts w:cs="Times New Roman"/>
+          <w:szCs w:val="24"/>
+        </w:rPr>
         <w:t xml:space="preserve"> in a 3-pin package. </w:t>
       </w:r>
       <w:r>
+        <w:rPr>
+          <w:rFonts w:cs="Times New Roman"/>
+          <w:szCs w:val="24"/>
+        </w:rPr>
         <w:t>By s</w:t>
       </w:r>
       <w:r>
+        <w:rPr>
+          <w:rFonts w:cs="Times New Roman"/>
+          <w:szCs w:val="24"/>
+        </w:rPr>
         <w:t>imply connect</w:t>
       </w:r>
       <w:r>
+        <w:rPr>
+          <w:rFonts w:cs="Times New Roman"/>
+          <w:szCs w:val="24"/>
+        </w:rPr>
         <w:t xml:space="preserve">ing </w:t>
       </w:r>
       <w:r>
+        <w:rPr>
+          <w:rFonts w:cs="Times New Roman"/>
+          <w:szCs w:val="24"/>
+        </w:rPr>
         <w:t>V</w:t>
       </w:r>
       <w:r>
+        <w:rPr>
+          <w:rFonts w:cs="Times New Roman"/>
+          <w:szCs w:val="24"/>
+        </w:rPr>
         <w:t>CC</w:t>
       </w:r>
       <w:r>
+        <w:rPr>
+          <w:rFonts w:cs="Times New Roman"/>
+          <w:szCs w:val="24"/>
+        </w:rPr>
         <w:t xml:space="preserve"> (</w:t>
       </w:r>
       <w:r>
+        <w:rPr>
+          <w:rFonts w:cs="Times New Roman"/>
+          <w:szCs w:val="24"/>
+        </w:rPr>
         <w:t xml:space="preserve">+2.5V to </w:t>
       </w:r>
       <w:r>
+        <w:rPr>
+          <w:rFonts w:cs="Times New Roman"/>
+          <w:szCs w:val="24"/>
+        </w:rPr>
         <w:t>+5</w:t>
       </w:r>
       <w:r>
+        <w:rPr>
+          <w:rFonts w:cs="Times New Roman"/>
+          <w:szCs w:val="24"/>
+        </w:rPr>
         <w:t>.5</w:t>
       </w:r>
       <w:r>
+        <w:rPr>
+          <w:rFonts w:cs="Times New Roman"/>
+          <w:szCs w:val="24"/>
+        </w:rPr>
         <w:t xml:space="preserve">V) </w:t>
       </w:r>
       <w:r>
+        <w:rPr>
+          <w:rFonts w:cs="Times New Roman"/>
+          <w:szCs w:val="24"/>
+        </w:rPr>
         <w:t xml:space="preserve">to pin 3 </w:t>
       </w:r>
       <w:r>
+        <w:rPr>
+          <w:rFonts w:cs="Times New Roman"/>
+          <w:szCs w:val="24"/>
+        </w:rPr>
         <w:t xml:space="preserve">and GND </w:t>
       </w:r>
       <w:r>
+        <w:rPr>
+          <w:rFonts w:cs="Times New Roman"/>
+          <w:szCs w:val="24"/>
+        </w:rPr>
         <w:t>to pin 2, we were able</w:t>
       </w:r>
       <w:r>
+        <w:rPr>
+          <w:rFonts w:cs="Times New Roman"/>
+          <w:szCs w:val="24"/>
+        </w:rPr>
         <w:t xml:space="preserve"> </w:t>
       </w:r>
       <w:r>
+        <w:rPr>
+          <w:rFonts w:cs="Times New Roman"/>
+          <w:szCs w:val="24"/>
+        </w:rPr>
         <w:t>to get a signal out on pin 1</w:t>
       </w:r>
       <w:r>
+        <w:rPr>
+          <w:rFonts w:cs="Times New Roman"/>
+          <w:szCs w:val="24"/>
+        </w:rPr>
         <w:t xml:space="preserve">. </w:t>
       </w:r>
       <w:r>
+        <w:rPr>
+          <w:rFonts w:cs="Times New Roman"/>
+          <w:szCs w:val="24"/>
+        </w:rPr>
         <w:t>The IR Receiver, we were using was the TSOP38238 (</w:t>
       </w:r>
-      <w:hyperlink r:id="rId8" w:history="1">
+      <w:hyperlink r:id="rId10" w:history="1">
         <w:r>
           <w:rPr>
             <w:rStyle w:val="Hyperlink"/>
+            <w:rFonts w:cs="Times New Roman"/>
+            <w:szCs w:val="24"/>
           </w:rPr>
           <w:t>Datasheet</w:t>
         </w:r>
       </w:hyperlink>
       <w:r>
+        <w:rPr>
+          <w:rFonts w:cs="Times New Roman"/>
+          <w:szCs w:val="24"/>
+        </w:rPr>
         <w:t xml:space="preserve">) but any IR receiver will work as long as it is able to detect IR signals at the 940nm wavelength. </w:t>
       </w:r>
     </w:p>
     <w:p>
-      <w:r>
+      <w:pPr>
+        <w:rPr>
+          <w:rFonts w:cs="Times New Roman"/>
+          <w:szCs w:val="24"/>
+        </w:rPr>
+      </w:pPr>
+      <w:r>
+        <w:rPr>
+          <w:rFonts w:cs="Times New Roman"/>
+          <w:szCs w:val="24"/>
+        </w:rPr>
         <w:t xml:space="preserve">When any button is pressed the data sequence begins </w:t>
       </w:r>
       <w:r>
+        <w:rPr>
+          <w:rFonts w:cs="Times New Roman"/>
+          <w:szCs w:val="24"/>
+        </w:rPr>
         <w:t>as follows:</w:t>
       </w:r>
     </w:p>
@@ -323,8 +835,16 @@
           <w:ilvl w:val="0"/>
           <w:numId w:val="5"/>
         </w:numPr>
-      </w:pPr>
-      <w:r>
+        <w:rPr>
+          <w:rFonts w:cs="Times New Roman"/>
+          <w:szCs w:val="24"/>
+        </w:rPr>
+      </w:pPr>
+      <w:r>
+        <w:rPr>
+          <w:rFonts w:cs="Times New Roman"/>
+          <w:szCs w:val="24"/>
+        </w:rPr>
         <w:t>A low pulse ~9.2ms wide starts the sequence.</w:t>
       </w:r>
     </w:p>
@@ -335,8 +855,16 @@
           <w:ilvl w:val="0"/>
           <w:numId w:val="5"/>
         </w:numPr>
-      </w:pPr>
-      <w:r>
+        <w:rPr>
+          <w:rFonts w:cs="Times New Roman"/>
+          <w:szCs w:val="24"/>
+        </w:rPr>
+      </w:pPr>
+      <w:r>
+        <w:rPr>
+          <w:rFonts w:cs="Times New Roman"/>
+          <w:szCs w:val="24"/>
+        </w:rPr>
         <w:t>The first data pulse follows ~4.4ms later.</w:t>
       </w:r>
     </w:p>
@@ -347,14 +875,31 @@
           <w:ilvl w:val="0"/>
           <w:numId w:val="5"/>
         </w:numPr>
-      </w:pPr>
-      <w:r>
+        <w:rPr>
+          <w:rFonts w:cs="Times New Roman"/>
+          <w:szCs w:val="24"/>
+        </w:rPr>
+      </w:pPr>
+      <w:r>
+        <w:rPr>
+          <w:rFonts w:cs="Times New Roman"/>
+          <w:szCs w:val="24"/>
+        </w:rPr>
         <w:t>Data pulses are low pulses ~0.74ms wide.</w:t>
       </w:r>
     </w:p>
     <w:p>
-      <w:r>
-        <w:lastRenderedPageBreak/>
+      <w:pPr>
+        <w:rPr>
+          <w:rFonts w:cs="Times New Roman"/>
+          <w:szCs w:val="24"/>
+        </w:rPr>
+      </w:pPr>
+      <w:r>
+        <w:rPr>
+          <w:rFonts w:cs="Times New Roman"/>
+          <w:szCs w:val="24"/>
+        </w:rPr>
         <w:t>The spacing before the next data pulse determines whether the bit is zero or one.</w:t>
       </w:r>
     </w:p>
@@ -365,8 +910,16 @@
           <w:ilvl w:val="0"/>
           <w:numId w:val="3"/>
         </w:numPr>
-      </w:pPr>
-      <w:r>
+        <w:rPr>
+          <w:rFonts w:cs="Times New Roman"/>
+          <w:szCs w:val="24"/>
+        </w:rPr>
+      </w:pPr>
+      <w:r>
+        <w:rPr>
+          <w:rFonts w:cs="Times New Roman"/>
+          <w:szCs w:val="24"/>
+        </w:rPr>
         <w:t>For a "zero," the spacing to the next pulse is ~1.2ms</w:t>
       </w:r>
     </w:p>
@@ -377,33 +930,62 @@
           <w:ilvl w:val="0"/>
           <w:numId w:val="3"/>
         </w:numPr>
-      </w:pPr>
-      <w:r>
+        <w:rPr>
+          <w:rFonts w:cs="Times New Roman"/>
+          <w:szCs w:val="24"/>
+        </w:rPr>
+      </w:pPr>
+      <w:r>
+        <w:rPr>
+          <w:rFonts w:cs="Times New Roman"/>
+          <w:szCs w:val="24"/>
+        </w:rPr>
         <w:t>For a "one," the spa</w:t>
       </w:r>
       <w:r>
+        <w:rPr>
+          <w:rFonts w:cs="Times New Roman"/>
+          <w:szCs w:val="24"/>
+        </w:rPr>
         <w:t>cing to the next pulse is ~2.4ms</w:t>
       </w:r>
     </w:p>
     <w:p>
       <w:pPr>
         <w:ind w:left="360"/>
-      </w:pPr>
-    </w:p>
-    <w:p>
-      <w:r>
-        <w:t>The total number of bits transmitted is either 32 or 64 bits</w:t>
-      </w:r>
-      <w:r>
-        <w:t>; but in our case it is 32 bits.</w:t>
-      </w:r>
-      <w:r>
+        <w:rPr>
+          <w:rFonts w:cs="Times New Roman"/>
+          <w:szCs w:val="24"/>
+        </w:rPr>
+      </w:pPr>
+    </w:p>
+    <w:p>
+      <w:pPr>
+        <w:rPr>
+          <w:rFonts w:cs="Times New Roman"/>
+          <w:szCs w:val="24"/>
+        </w:rPr>
+      </w:pPr>
+      <w:r>
+        <w:rPr>
+          <w:rFonts w:cs="Times New Roman"/>
+          <w:szCs w:val="24"/>
+        </w:rPr>
+        <w:t>The total number of bits transmitted is either 32 or 64 bits; but in our case it is 32 bits.</w:t>
+      </w:r>
+      <w:r>
+        <w:rPr>
+          <w:rFonts w:cs="Times New Roman"/>
+          <w:szCs w:val="24"/>
+        </w:rPr>
         <w:br/>
-      </w:r>
-      <w:r>
         <w:t>There are four ways of</w:t>
       </w:r>
       <w:r>
+        <w:rPr>
+          <w:rFonts w:cs="Times New Roman"/>
+          <w:szCs w:val="24"/>
+        </w:rPr>
         <w:t xml:space="preserve"> interpreting the bits received:</w:t>
       </w:r>
     </w:p>
@@ -414,29 +996,58 @@
           <w:ilvl w:val="0"/>
           <w:numId w:val="4"/>
         </w:numPr>
-      </w:pPr>
-      <w:r>
-        <w:t>W</w:t>
-      </w:r>
-      <w:r>
-        <w:t xml:space="preserve">e can consider </w:t>
-      </w:r>
-      <w:r>
+        <w:rPr>
+          <w:rFonts w:cs="Times New Roman"/>
+          <w:szCs w:val="24"/>
+        </w:rPr>
+      </w:pPr>
+      <w:r>
+        <w:rPr>
+          <w:rFonts w:cs="Times New Roman"/>
+          <w:szCs w:val="24"/>
+        </w:rPr>
+        <w:t xml:space="preserve">We can consider </w:t>
+      </w:r>
+      <w:r>
+        <w:rPr>
+          <w:rFonts w:cs="Times New Roman"/>
+          <w:szCs w:val="24"/>
+        </w:rPr>
         <w:t>short</w:t>
       </w:r>
       <w:r>
+        <w:rPr>
+          <w:rFonts w:cs="Times New Roman"/>
+          <w:szCs w:val="24"/>
+        </w:rPr>
         <w:t xml:space="preserve"> time </w:t>
       </w:r>
       <w:r>
+        <w:rPr>
+          <w:rFonts w:cs="Times New Roman"/>
+          <w:szCs w:val="24"/>
+        </w:rPr>
         <w:t>spacing</w:t>
       </w:r>
       <w:r>
+        <w:rPr>
+          <w:rFonts w:cs="Times New Roman"/>
+          <w:szCs w:val="24"/>
+        </w:rPr>
         <w:t xml:space="preserve"> between clocks (1.2ms) to be "zero" and long interval</w:t>
       </w:r>
       <w:r>
+        <w:rPr>
+          <w:rFonts w:cs="Times New Roman"/>
+          <w:szCs w:val="24"/>
+        </w:rPr>
         <w:t>s</w:t>
       </w:r>
       <w:r>
+        <w:rPr>
+          <w:rFonts w:cs="Times New Roman"/>
+          <w:szCs w:val="24"/>
+        </w:rPr>
         <w:t xml:space="preserve"> (2.4ms) to be "one". </w:t>
       </w:r>
     </w:p>
@@ -447,11 +1058,23 @@
           <w:ilvl w:val="0"/>
           <w:numId w:val="4"/>
         </w:numPr>
-      </w:pPr>
-      <w:r>
+        <w:rPr>
+          <w:rFonts w:cs="Times New Roman"/>
+          <w:szCs w:val="24"/>
+        </w:rPr>
+      </w:pPr>
+      <w:r>
+        <w:rPr>
+          <w:rFonts w:cs="Times New Roman"/>
+          <w:szCs w:val="24"/>
+        </w:rPr>
         <w:t>Or we c</w:t>
       </w:r>
       <w:r>
+        <w:rPr>
+          <w:rFonts w:cs="Times New Roman"/>
+          <w:szCs w:val="24"/>
+        </w:rPr>
         <w:t>an invert the logic of each bit with 1.2ms to be a “one” and 2.4ms to be “zero”</w:t>
       </w:r>
     </w:p>
@@ -462,21 +1085,38 @@
           <w:ilvl w:val="0"/>
           <w:numId w:val="4"/>
         </w:numPr>
-      </w:pPr>
-      <w:r>
+        <w:rPr>
+          <w:rFonts w:cs="Times New Roman"/>
+          <w:szCs w:val="24"/>
+        </w:rPr>
+      </w:pPr>
+      <w:r>
+        <w:rPr>
+          <w:rFonts w:cs="Times New Roman"/>
+          <w:szCs w:val="24"/>
+        </w:rPr>
         <w:t>W</w:t>
       </w:r>
       <w:r>
+        <w:rPr>
+          <w:rFonts w:cs="Times New Roman"/>
+          <w:szCs w:val="24"/>
+        </w:rPr>
         <w:t>e</w:t>
       </w:r>
       <w:r>
+        <w:rPr>
+          <w:rFonts w:cs="Times New Roman"/>
+          <w:szCs w:val="24"/>
+        </w:rPr>
         <w:t xml:space="preserve"> can choose if the first bit received is the least significant bit (LSB)</w:t>
       </w:r>
       <w:r>
-        <w:t xml:space="preserve"> </w:t>
-      </w:r>
-      <w:r>
-        <w:t>of the data stream.</w:t>
+        <w:rPr>
+          <w:rFonts w:cs="Times New Roman"/>
+          <w:szCs w:val="24"/>
+        </w:rPr>
+        <w:t xml:space="preserve"> of the data stream.</w:t>
       </w:r>
     </w:p>
     <w:p>
@@ -486,26 +1126,67 @@
           <w:ilvl w:val="0"/>
           <w:numId w:val="4"/>
         </w:numPr>
-      </w:pPr>
-      <w:r>
+        <w:rPr>
+          <w:rFonts w:cs="Times New Roman"/>
+          <w:szCs w:val="24"/>
+        </w:rPr>
+      </w:pPr>
+      <w:r>
+        <w:rPr>
+          <w:rFonts w:cs="Times New Roman"/>
+          <w:szCs w:val="24"/>
+        </w:rPr>
         <w:t>Or</w:t>
       </w:r>
       <w:r>
+        <w:rPr>
+          <w:rFonts w:cs="Times New Roman"/>
+          <w:szCs w:val="24"/>
+        </w:rPr>
         <w:t xml:space="preserve"> </w:t>
       </w:r>
       <w:r>
+        <w:rPr>
+          <w:rFonts w:cs="Times New Roman"/>
+          <w:szCs w:val="24"/>
+        </w:rPr>
         <w:t xml:space="preserve">we can choose the first bits to be </w:t>
       </w:r>
       <w:r>
+        <w:rPr>
+          <w:rFonts w:cs="Times New Roman"/>
+          <w:szCs w:val="24"/>
+        </w:rPr>
         <w:t>the most significant bit (MSB) of the data stream.</w:t>
       </w:r>
     </w:p>
-    <w:p/>
-    <w:p>
-      <w:r>
+    <w:p>
+      <w:pPr>
+        <w:rPr>
+          <w:rFonts w:cs="Times New Roman"/>
+          <w:szCs w:val="24"/>
+        </w:rPr>
+      </w:pPr>
+    </w:p>
+    <w:p>
+      <w:pPr>
+        <w:rPr>
+          <w:rFonts w:cs="Times New Roman"/>
+          <w:szCs w:val="24"/>
+        </w:rPr>
+      </w:pPr>
+      <w:r>
+        <w:rPr>
+          <w:rFonts w:cs="Times New Roman"/>
+          <w:szCs w:val="24"/>
+        </w:rPr>
         <w:t>The difficult part was to come up with a mechanism in order to capture and decode the received data stream. I decided to use the MSP430G2553’s timer modules to be able to precisely record and decode the IR signals.</w:t>
       </w:r>
       <w:r>
+        <w:rPr>
+          <w:rFonts w:cs="Times New Roman"/>
+          <w:szCs w:val="24"/>
+        </w:rPr>
         <w:t xml:space="preserve"> The timer module has some great functionality that we will exploit: </w:t>
       </w:r>
     </w:p>
@@ -516,20 +1197,44 @@
           <w:ilvl w:val="0"/>
           <w:numId w:val="6"/>
         </w:numPr>
-      </w:pPr>
-      <w:r>
+        <w:rPr>
+          <w:rFonts w:cs="Times New Roman"/>
+          <w:szCs w:val="24"/>
+        </w:rPr>
+      </w:pPr>
+      <w:r>
+        <w:rPr>
+          <w:rFonts w:cs="Times New Roman"/>
+          <w:szCs w:val="24"/>
+        </w:rPr>
         <w:t xml:space="preserve">Input capture - </w:t>
       </w:r>
       <w:r>
+        <w:rPr>
+          <w:rFonts w:cs="Times New Roman"/>
+          <w:szCs w:val="24"/>
+        </w:rPr>
         <w:t xml:space="preserve">This feature allows </w:t>
       </w:r>
       <w:r>
+        <w:rPr>
+          <w:rFonts w:cs="Times New Roman"/>
+          <w:szCs w:val="24"/>
+        </w:rPr>
         <w:t>us</w:t>
       </w:r>
       <w:r>
+        <w:rPr>
+          <w:rFonts w:cs="Times New Roman"/>
+          <w:szCs w:val="24"/>
+        </w:rPr>
         <w:t xml:space="preserve"> to take a time stamp of when an external event occurs. The trigger can be a rising edge, a falling edge or both rising and falling edges of an input signal</w:t>
       </w:r>
       <w:r>
+        <w:rPr>
+          <w:rFonts w:cs="Times New Roman"/>
+          <w:szCs w:val="24"/>
+        </w:rPr>
         <w:t>.</w:t>
       </w:r>
     </w:p>
@@ -540,137 +1245,1397 @@
           <w:ilvl w:val="0"/>
           <w:numId w:val="6"/>
         </w:numPr>
-      </w:pPr>
-      <w:r>
+        <w:rPr>
+          <w:rFonts w:cs="Times New Roman"/>
+          <w:szCs w:val="24"/>
+        </w:rPr>
+      </w:pPr>
+      <w:r>
+        <w:rPr>
+          <w:rFonts w:cs="Times New Roman"/>
+          <w:szCs w:val="24"/>
+        </w:rPr>
         <w:t>Output compare - We</w:t>
       </w:r>
       <w:r>
+        <w:rPr>
+          <w:rFonts w:cs="Times New Roman"/>
+          <w:szCs w:val="24"/>
+        </w:rPr>
         <w:t xml:space="preserve"> can set a timer register to a specific count and an interrupt is generated when the timer regi</w:t>
       </w:r>
       <w:r>
+        <w:rPr>
+          <w:rFonts w:cs="Times New Roman"/>
+          <w:szCs w:val="24"/>
+        </w:rPr>
         <w:t>ster reaches this preset count.</w:t>
       </w:r>
     </w:p>
-    <w:p/>
-    <w:p>
-      <w:r>
+    <w:p>
+      <w:pPr>
+        <w:rPr>
+          <w:rFonts w:cs="Times New Roman"/>
+          <w:szCs w:val="24"/>
+        </w:rPr>
+      </w:pPr>
+    </w:p>
+    <w:p>
+      <w:pPr>
+        <w:rPr>
+          <w:rFonts w:cs="Times New Roman"/>
+          <w:szCs w:val="24"/>
+        </w:rPr>
+      </w:pPr>
+      <w:r>
+        <w:rPr>
+          <w:rFonts w:cs="Times New Roman"/>
+          <w:szCs w:val="24"/>
+        </w:rPr>
         <w:t>Because I am using an IR remote, the input capture mode would be what I want as I want to be able to capture the rising and falling edges of the IR signal. The input capture will be able to determine the time between successive falling edges and from that I will be able to decode the “zeros” and “ones” in the data stream. But because I want to be able to know when the end of one data stream ends and when another one begins, I will also have to use the output compare. The output compare will create a timeout when there are no falling edges appearing within ~120ms, so I know that a signal has completed and I can stop reading and do not accidently combine 2 IR signals together.</w:t>
       </w:r>
     </w:p>
-    <w:p/>
-    <w:p>
-      <w:r>
-        <w:t xml:space="preserve">The MSP430G2553 has two timer modules, TIMER0 and TIMER1. </w:t>
-      </w:r>
-      <w:r>
-        <w:t>I am going to use 2 interrupt vectors assigned to TIMER0 for reading and decoding IR signals.</w:t>
-      </w:r>
-      <w:r>
+    <w:p>
+      <w:pPr>
+        <w:rPr>
+          <w:rFonts w:cs="Times New Roman"/>
+          <w:szCs w:val="24"/>
+        </w:rPr>
+      </w:pPr>
+    </w:p>
+    <w:p>
+      <w:pPr>
+        <w:rPr>
+          <w:rFonts w:cs="Times New Roman"/>
+          <w:szCs w:val="24"/>
+        </w:rPr>
+      </w:pPr>
+      <w:r>
+        <w:rPr>
+          <w:rFonts w:cs="Times New Roman"/>
+          <w:szCs w:val="24"/>
+        </w:rPr>
+        <w:lastRenderedPageBreak/>
+        <w:t>The MSP430G2553 has two timer modules, TIMER0 and TIMER1. I am going to use 2 interrupt vectors assigned to TIMER0 for reading and decoding IR signals.</w:t>
+      </w:r>
+      <w:r>
+        <w:rPr>
+          <w:rFonts w:cs="Times New Roman"/>
+          <w:szCs w:val="24"/>
+        </w:rPr>
         <w:t xml:space="preserve"> </w:t>
       </w:r>
       <w:r>
+        <w:rPr>
+          <w:rFonts w:cs="Times New Roman"/>
+          <w:szCs w:val="24"/>
+        </w:rPr>
         <w:t>TIMER0_A0_VECTOR is used when the Capture/Compare interrupt flag CCIFG in register TA0CCTL0 is set.</w:t>
       </w:r>
       <w:r>
+        <w:rPr>
+          <w:rFonts w:cs="Times New Roman"/>
+          <w:szCs w:val="24"/>
+        </w:rPr>
         <w:t xml:space="preserve"> </w:t>
       </w:r>
       <w:r>
+        <w:rPr>
+          <w:rFonts w:cs="Times New Roman"/>
+          <w:szCs w:val="24"/>
+        </w:rPr>
         <w:t xml:space="preserve">TIMER0_A1_VECTOR is used for all other interrupts, including CCIFG in TA0CCTL1, CCIFG in TA0CCTL2 and TAIFG in TA0CTL. </w:t>
       </w:r>
     </w:p>
     <w:p>
-      <w:r>
+      <w:pPr>
+        <w:rPr>
+          <w:rFonts w:cs="Times New Roman"/>
+          <w:szCs w:val="24"/>
+        </w:rPr>
+      </w:pPr>
+      <w:r>
+        <w:rPr>
+          <w:rFonts w:cs="Times New Roman"/>
+          <w:szCs w:val="24"/>
+        </w:rPr>
         <w:t>In this case, TA0IV is used as an efficient interrupt priority encoder in order to process multiple interrupts.</w:t>
       </w:r>
       <w:r>
+        <w:rPr>
+          <w:rFonts w:cs="Times New Roman"/>
+          <w:szCs w:val="24"/>
+        </w:rPr>
         <w:t xml:space="preserve"> </w:t>
       </w:r>
       <w:r>
+        <w:rPr>
+          <w:rFonts w:cs="Times New Roman"/>
+          <w:szCs w:val="24"/>
+        </w:rPr>
         <w:t>If TA0IV = 0x02, capture or compare associated with register TA0CCR1 occurred and interrupt flag CCIFG in TA0CCTL1 is set.</w:t>
       </w:r>
       <w:r>
+        <w:rPr>
+          <w:rFonts w:cs="Times New Roman"/>
+          <w:szCs w:val="24"/>
+        </w:rPr>
         <w:t xml:space="preserve"> </w:t>
       </w:r>
       <w:r>
+        <w:rPr>
+          <w:rFonts w:cs="Times New Roman"/>
+          <w:szCs w:val="24"/>
+        </w:rPr>
         <w:t>If TA0IV = 0x04, capture or compare associated with register TA0CCR2 occurred and interrupt flag CCIFG in TA0CCTL2 is set.</w:t>
       </w:r>
       <w:r>
+        <w:rPr>
+          <w:rFonts w:cs="Times New Roman"/>
+          <w:szCs w:val="24"/>
+        </w:rPr>
         <w:t xml:space="preserve"> </w:t>
       </w:r>
       <w:r>
+        <w:rPr>
+          <w:rFonts w:cs="Times New Roman"/>
+          <w:szCs w:val="24"/>
+        </w:rPr>
         <w:t>If TA0IV = 0x0A, timer register TA0R overflow occurred and interrupt flag TAIFG in TA0CTL is set.</w:t>
       </w:r>
       <w:r>
+        <w:rPr>
+          <w:rFonts w:cs="Times New Roman"/>
+          <w:szCs w:val="24"/>
+        </w:rPr>
         <w:t xml:space="preserve"> </w:t>
       </w:r>
       <w:r>
-        <w:t xml:space="preserve">When </w:t>
-      </w:r>
-      <w:r>
-        <w:lastRenderedPageBreak/>
-        <w:t>servicing TIMER0_A1 interrupts</w:t>
-      </w:r>
-      <w:r>
+        <w:rPr>
+          <w:rFonts w:cs="Times New Roman"/>
+          <w:szCs w:val="24"/>
+        </w:rPr>
+        <w:t>When servicing TIMER0_A1 interrupts</w:t>
+      </w:r>
+      <w:r>
+        <w:rPr>
+          <w:rFonts w:cs="Times New Roman"/>
+          <w:szCs w:val="24"/>
+        </w:rPr>
         <w:t>,</w:t>
       </w:r>
       <w:r>
+        <w:rPr>
+          <w:rFonts w:cs="Times New Roman"/>
+          <w:szCs w:val="24"/>
+        </w:rPr>
         <w:t xml:space="preserve"> the TA0IV register must be read in order to clear the interrupt request flags.</w:t>
       </w:r>
       <w:r>
+        <w:rPr>
+          <w:rFonts w:cs="Times New Roman"/>
+          <w:szCs w:val="24"/>
+        </w:rPr>
         <w:br/>
       </w:r>
       <w:r>
+        <w:rPr>
+          <w:rFonts w:cs="Times New Roman"/>
+          <w:szCs w:val="24"/>
+        </w:rPr>
         <w:br/>
         <w:t>T</w:t>
       </w:r>
       <w:r>
+        <w:rPr>
+          <w:rFonts w:cs="Times New Roman"/>
+          <w:szCs w:val="24"/>
+        </w:rPr>
         <w:t>IMER</w:t>
       </w:r>
       <w:r>
+        <w:rPr>
+          <w:rFonts w:cs="Times New Roman"/>
+          <w:szCs w:val="24"/>
+        </w:rPr>
         <w:t>0 Input Capture0 is assigned to port P1.1 (pin-3). We connect the output of the IR Sensor Module to this pin. We initialize the hardware to use P1.1 as Input Capture whenever a falling edge is detected.</w:t>
       </w:r>
       <w:r>
+        <w:rPr>
+          <w:rFonts w:cs="Times New Roman"/>
+          <w:szCs w:val="24"/>
+        </w:rPr>
         <w:t xml:space="preserve"> </w:t>
       </w:r>
       <w:r>
+        <w:rPr>
+          <w:rFonts w:cs="Times New Roman"/>
+          <w:szCs w:val="24"/>
+        </w:rPr>
         <w:t>We use TIMER0_A1_VECTOR to process a timeout condition to tell us that the data transmission has ended.</w:t>
       </w:r>
       <w:r>
+        <w:rPr>
+          <w:rFonts w:cs="Times New Roman"/>
+          <w:szCs w:val="24"/>
+        </w:rPr>
         <w:t xml:space="preserve"> </w:t>
       </w:r>
       <w:r>
+        <w:rPr>
+          <w:rFonts w:cs="Times New Roman"/>
+          <w:szCs w:val="24"/>
+        </w:rPr>
         <w:t xml:space="preserve">Since </w:t>
       </w:r>
       <w:r>
+        <w:rPr>
+          <w:rFonts w:cs="Times New Roman"/>
+          <w:szCs w:val="24"/>
+        </w:rPr>
         <w:t>we are using P1.1 as the input pin, we have already assigned TA0CCR0 t</w:t>
       </w:r>
       <w:r>
+        <w:rPr>
+          <w:rFonts w:cs="Times New Roman"/>
+          <w:szCs w:val="24"/>
+        </w:rPr>
         <w:t>o be the input capture register, so we cannot use that the default timeout counter.</w:t>
       </w:r>
       <w:r>
+        <w:rPr>
+          <w:rFonts w:cs="Times New Roman"/>
+          <w:szCs w:val="24"/>
+        </w:rPr>
         <w:t xml:space="preserve"> Hence we have to use the timer in the CONTINUOUS COUNT mode and will stop the timer when the timeout is reached.</w:t>
       </w:r>
     </w:p>
-    <w:p/>
-    <w:p>
-      <w:r>
-        <w:t>The basic MCU internal clock is 1MHz. The timer is configured with a divide-by-8 prescaler, such that each timer count represents 8μs.</w:t>
-      </w:r>
-      <w:r>
+    <w:p>
+      <w:pPr>
+        <w:rPr>
+          <w:rFonts w:cs="Times New Roman"/>
+          <w:szCs w:val="24"/>
+        </w:rPr>
+      </w:pPr>
+    </w:p>
+    <w:p>
+      <w:pPr>
+        <w:rPr>
+          <w:rFonts w:cs="Times New Roman"/>
+          <w:szCs w:val="24"/>
+        </w:rPr>
+      </w:pPr>
+      <w:r>
+        <w:rPr>
+          <w:rFonts w:cs="Times New Roman"/>
+          <w:szCs w:val="24"/>
+        </w:rPr>
+        <w:t xml:space="preserve">The basic MCU internal clock is 1MHz. The timer is configured with a divide-by-8 </w:t>
+      </w:r>
+      <w:proofErr w:type="spellStart"/>
+      <w:r>
+        <w:rPr>
+          <w:rFonts w:cs="Times New Roman"/>
+          <w:szCs w:val="24"/>
+        </w:rPr>
+        <w:t>prescaler</w:t>
+      </w:r>
+      <w:proofErr w:type="spellEnd"/>
+      <w:r>
+        <w:rPr>
+          <w:rFonts w:cs="Times New Roman"/>
+          <w:szCs w:val="24"/>
+        </w:rPr>
+        <w:t>, such that each timer count represents 8μs.</w:t>
+      </w:r>
+      <w:r>
+        <w:rPr>
+          <w:rFonts w:cs="Times New Roman"/>
+          <w:szCs w:val="24"/>
+        </w:rPr>
         <w:br/>
         <w:t>LED1 at P1.0 (pin-2) is used as an indicator when data is being received. LED1 goes off when the timeout has occurred.</w:t>
       </w:r>
       <w:r>
+        <w:rPr>
+          <w:rFonts w:cs="Times New Roman"/>
+          <w:szCs w:val="24"/>
+        </w:rPr>
         <w:br/>
         <w:t>The TIMEOUT has been set for about 120ms to avoid repeated action when the</w:t>
       </w:r>
       <w:r>
+        <w:rPr>
+          <w:rFonts w:cs="Times New Roman"/>
+          <w:szCs w:val="24"/>
+        </w:rPr>
         <w:t xml:space="preserve"> key is held down continuously.</w:t>
+      </w:r>
+    </w:p>
+    <w:p>
+      <w:pPr>
+        <w:rPr>
+          <w:rFonts w:cs="Times New Roman"/>
+          <w:szCs w:val="24"/>
+        </w:rPr>
+      </w:pPr>
+    </w:p>
+    <w:p>
+      <w:pPr>
+        <w:rPr>
+          <w:rFonts w:cs="Times New Roman"/>
+          <w:szCs w:val="24"/>
+        </w:rPr>
+      </w:pPr>
+      <w:r>
+        <w:rPr>
+          <w:rFonts w:cs="Times New Roman"/>
+          <w:szCs w:val="24"/>
+        </w:rPr>
+        <w:t>Basically this IR module and the code should be able to read in IR signals sent in any format, not just NEC, since I am reading in the binary bits. I decided to condense the 32 bit binary into a length 8 HEX code. So given my 21 button remote I was able to decode my IR signals into the following HEX command table:</w:t>
+      </w:r>
+    </w:p>
+    <w:tbl>
+      <w:tblPr>
+        <w:tblStyle w:val="TableGrid"/>
+        <w:tblW w:w="0" w:type="auto"/>
+        <w:tblLook w:val="04A0" w:firstRow="1" w:lastRow="0" w:firstColumn="1" w:lastColumn="0" w:noHBand="0" w:noVBand="1"/>
+      </w:tblPr>
+      <w:tblGrid>
+        <w:gridCol w:w="4788"/>
+        <w:gridCol w:w="4788"/>
+      </w:tblGrid>
+      <w:tr>
+        <w:tc>
+          <w:tcPr>
+            <w:tcW w:w="4788" w:type="dxa"/>
+          </w:tcPr>
+          <w:p>
+            <w:pPr>
+              <w:rPr>
+                <w:rFonts w:cs="Times New Roman"/>
+                <w:b/>
+                <w:szCs w:val="24"/>
+              </w:rPr>
+            </w:pPr>
+            <w:r>
+              <w:rPr>
+                <w:rFonts w:cs="Times New Roman"/>
+                <w:b/>
+                <w:szCs w:val="24"/>
+              </w:rPr>
+              <w:t>REMOTE COMMAND</w:t>
+            </w:r>
+          </w:p>
+        </w:tc>
+        <w:tc>
+          <w:tcPr>
+            <w:tcW w:w="4788" w:type="dxa"/>
+          </w:tcPr>
+          <w:p>
+            <w:pPr>
+              <w:rPr>
+                <w:rFonts w:cs="Times New Roman"/>
+                <w:b/>
+                <w:szCs w:val="24"/>
+              </w:rPr>
+            </w:pPr>
+            <w:r>
+              <w:rPr>
+                <w:rFonts w:cs="Times New Roman"/>
+                <w:b/>
+                <w:szCs w:val="24"/>
+              </w:rPr>
+              <w:t>HEX VALUE</w:t>
+            </w:r>
+          </w:p>
+        </w:tc>
+      </w:tr>
+      <w:tr>
+        <w:tc>
+          <w:tcPr>
+            <w:tcW w:w="4788" w:type="dxa"/>
+          </w:tcPr>
+          <w:p>
+            <w:pPr>
+              <w:rPr>
+                <w:rFonts w:cs="Times New Roman"/>
+                <w:szCs w:val="24"/>
+              </w:rPr>
+            </w:pPr>
+            <w:r>
+              <w:rPr>
+                <w:rFonts w:cs="Times New Roman"/>
+                <w:szCs w:val="24"/>
+              </w:rPr>
+              <w:t xml:space="preserve">VOL_DOWN   </w:t>
+            </w:r>
+          </w:p>
+        </w:tc>
+        <w:tc>
+          <w:tcPr>
+            <w:tcW w:w="4788" w:type="dxa"/>
+          </w:tcPr>
+          <w:p>
+            <w:pPr>
+              <w:rPr>
+                <w:rFonts w:cs="Times New Roman"/>
+                <w:szCs w:val="24"/>
+              </w:rPr>
+            </w:pPr>
+            <w:r>
+              <w:rPr>
+                <w:rFonts w:cs="Times New Roman"/>
+                <w:szCs w:val="24"/>
+              </w:rPr>
+              <w:t>FF00DF00</w:t>
+            </w:r>
+          </w:p>
+        </w:tc>
+      </w:tr>
+      <w:tr>
+        <w:tc>
+          <w:tcPr>
+            <w:tcW w:w="4788" w:type="dxa"/>
+          </w:tcPr>
+          <w:p>
+            <w:pPr>
+              <w:rPr>
+                <w:rFonts w:cs="Times New Roman"/>
+                <w:szCs w:val="24"/>
+              </w:rPr>
+            </w:pPr>
+            <w:r>
+              <w:rPr>
+                <w:rFonts w:cs="Times New Roman"/>
+                <w:szCs w:val="24"/>
+              </w:rPr>
+              <w:t xml:space="preserve">PLAY       </w:t>
+            </w:r>
+          </w:p>
+        </w:tc>
+        <w:tc>
+          <w:tcPr>
+            <w:tcW w:w="4788" w:type="dxa"/>
+          </w:tcPr>
+          <w:p>
+            <w:pPr>
+              <w:rPr>
+                <w:rFonts w:cs="Times New Roman"/>
+                <w:szCs w:val="24"/>
+              </w:rPr>
+            </w:pPr>
+            <w:r>
+              <w:rPr>
+                <w:rFonts w:cs="Times New Roman"/>
+                <w:szCs w:val="24"/>
+              </w:rPr>
+              <w:t>F708DF00</w:t>
+            </w:r>
+          </w:p>
+        </w:tc>
+      </w:tr>
+      <w:tr>
+        <w:tc>
+          <w:tcPr>
+            <w:tcW w:w="4788" w:type="dxa"/>
+          </w:tcPr>
+          <w:p>
+            <w:pPr>
+              <w:rPr>
+                <w:rFonts w:cs="Times New Roman"/>
+                <w:szCs w:val="24"/>
+              </w:rPr>
+            </w:pPr>
+            <w:r>
+              <w:rPr>
+                <w:rFonts w:cs="Times New Roman"/>
+                <w:szCs w:val="24"/>
+              </w:rPr>
+              <w:t xml:space="preserve">VOL_UP     </w:t>
+            </w:r>
+          </w:p>
+        </w:tc>
+        <w:tc>
+          <w:tcPr>
+            <w:tcW w:w="4788" w:type="dxa"/>
+          </w:tcPr>
+          <w:p>
+            <w:pPr>
+              <w:rPr>
+                <w:rFonts w:cs="Times New Roman"/>
+                <w:szCs w:val="24"/>
+              </w:rPr>
+            </w:pPr>
+            <w:r>
+              <w:rPr>
+                <w:rFonts w:cs="Times New Roman"/>
+                <w:szCs w:val="24"/>
+              </w:rPr>
+              <w:t>FB04DF00</w:t>
+            </w:r>
+          </w:p>
+        </w:tc>
+      </w:tr>
+      <w:tr>
+        <w:tc>
+          <w:tcPr>
+            <w:tcW w:w="4788" w:type="dxa"/>
+          </w:tcPr>
+          <w:p>
+            <w:pPr>
+              <w:rPr>
+                <w:rFonts w:cs="Times New Roman"/>
+                <w:szCs w:val="24"/>
+              </w:rPr>
+            </w:pPr>
+            <w:r>
+              <w:rPr>
+                <w:rFonts w:cs="Times New Roman"/>
+                <w:szCs w:val="24"/>
+              </w:rPr>
+              <w:t xml:space="preserve">SETUP      </w:t>
+            </w:r>
+          </w:p>
+        </w:tc>
+        <w:tc>
+          <w:tcPr>
+            <w:tcW w:w="4788" w:type="dxa"/>
+          </w:tcPr>
+          <w:p>
+            <w:pPr>
+              <w:rPr>
+                <w:rFonts w:cs="Times New Roman"/>
+                <w:szCs w:val="24"/>
+              </w:rPr>
+            </w:pPr>
+            <w:r>
+              <w:rPr>
+                <w:rFonts w:cs="Times New Roman"/>
+                <w:szCs w:val="24"/>
+              </w:rPr>
+              <w:t>FD02DF00</w:t>
+            </w:r>
+          </w:p>
+        </w:tc>
+      </w:tr>
+      <w:tr>
+        <w:tc>
+          <w:tcPr>
+            <w:tcW w:w="4788" w:type="dxa"/>
+          </w:tcPr>
+          <w:p>
+            <w:pPr>
+              <w:rPr>
+                <w:rFonts w:cs="Times New Roman"/>
+                <w:szCs w:val="24"/>
+              </w:rPr>
+            </w:pPr>
+            <w:r>
+              <w:rPr>
+                <w:rFonts w:cs="Times New Roman"/>
+                <w:szCs w:val="24"/>
+              </w:rPr>
+              <w:t xml:space="preserve">UP         </w:t>
+            </w:r>
+          </w:p>
+        </w:tc>
+        <w:tc>
+          <w:tcPr>
+            <w:tcW w:w="4788" w:type="dxa"/>
+          </w:tcPr>
+          <w:p>
+            <w:pPr>
+              <w:rPr>
+                <w:rFonts w:cs="Times New Roman"/>
+                <w:szCs w:val="24"/>
+              </w:rPr>
+            </w:pPr>
+            <w:r>
+              <w:rPr>
+                <w:rFonts w:cs="Times New Roman"/>
+                <w:szCs w:val="24"/>
+              </w:rPr>
+              <w:t>F50ADF00</w:t>
+            </w:r>
+          </w:p>
+        </w:tc>
+      </w:tr>
+      <w:tr>
+        <w:tc>
+          <w:tcPr>
+            <w:tcW w:w="4788" w:type="dxa"/>
+          </w:tcPr>
+          <w:p>
+            <w:pPr>
+              <w:rPr>
+                <w:rFonts w:cs="Times New Roman"/>
+                <w:szCs w:val="24"/>
+              </w:rPr>
+            </w:pPr>
+            <w:r>
+              <w:rPr>
+                <w:rFonts w:cs="Times New Roman"/>
+                <w:szCs w:val="24"/>
+              </w:rPr>
+              <w:t xml:space="preserve">STOP       </w:t>
+            </w:r>
+          </w:p>
+        </w:tc>
+        <w:tc>
+          <w:tcPr>
+            <w:tcW w:w="4788" w:type="dxa"/>
+          </w:tcPr>
+          <w:p>
+            <w:pPr>
+              <w:rPr>
+                <w:rFonts w:cs="Times New Roman"/>
+                <w:szCs w:val="24"/>
+              </w:rPr>
+            </w:pPr>
+            <w:r>
+              <w:rPr>
+                <w:rFonts w:cs="Times New Roman"/>
+                <w:szCs w:val="24"/>
+              </w:rPr>
+              <w:t>F90GDF00</w:t>
+            </w:r>
+          </w:p>
+        </w:tc>
+      </w:tr>
+      <w:tr>
+        <w:tc>
+          <w:tcPr>
+            <w:tcW w:w="4788" w:type="dxa"/>
+          </w:tcPr>
+          <w:p>
+            <w:pPr>
+              <w:rPr>
+                <w:rFonts w:cs="Times New Roman"/>
+                <w:szCs w:val="24"/>
+              </w:rPr>
+            </w:pPr>
+            <w:r>
+              <w:rPr>
+                <w:rFonts w:cs="Times New Roman"/>
+                <w:szCs w:val="24"/>
+              </w:rPr>
+              <w:t xml:space="preserve">LEFT       </w:t>
+            </w:r>
+          </w:p>
+        </w:tc>
+        <w:tc>
+          <w:tcPr>
+            <w:tcW w:w="4788" w:type="dxa"/>
+          </w:tcPr>
+          <w:p>
+            <w:pPr>
+              <w:rPr>
+                <w:rFonts w:cs="Times New Roman"/>
+                <w:szCs w:val="24"/>
+              </w:rPr>
+            </w:pPr>
+            <w:r>
+              <w:rPr>
+                <w:rFonts w:cs="Times New Roman"/>
+                <w:szCs w:val="24"/>
+              </w:rPr>
+              <w:t>FE01DF00</w:t>
+            </w:r>
+          </w:p>
+        </w:tc>
+      </w:tr>
+      <w:tr>
+        <w:tc>
+          <w:tcPr>
+            <w:tcW w:w="4788" w:type="dxa"/>
+          </w:tcPr>
+          <w:p>
+            <w:pPr>
+              <w:rPr>
+                <w:rFonts w:cs="Times New Roman"/>
+                <w:szCs w:val="24"/>
+              </w:rPr>
+            </w:pPr>
+            <w:r>
+              <w:rPr>
+                <w:rFonts w:cs="Times New Roman"/>
+                <w:szCs w:val="24"/>
+              </w:rPr>
+              <w:t xml:space="preserve">ENTER      </w:t>
+            </w:r>
+          </w:p>
+        </w:tc>
+        <w:tc>
+          <w:tcPr>
+            <w:tcW w:w="4788" w:type="dxa"/>
+          </w:tcPr>
+          <w:p>
+            <w:pPr>
+              <w:rPr>
+                <w:rFonts w:cs="Times New Roman"/>
+                <w:szCs w:val="24"/>
+              </w:rPr>
+            </w:pPr>
+            <w:r>
+              <w:rPr>
+                <w:rFonts w:cs="Times New Roman"/>
+                <w:szCs w:val="24"/>
+              </w:rPr>
+              <w:t>F609DF00</w:t>
+            </w:r>
+          </w:p>
+        </w:tc>
+      </w:tr>
+      <w:tr>
+        <w:tc>
+          <w:tcPr>
+            <w:tcW w:w="4788" w:type="dxa"/>
+          </w:tcPr>
+          <w:p>
+            <w:pPr>
+              <w:rPr>
+                <w:rFonts w:cs="Times New Roman"/>
+                <w:szCs w:val="24"/>
+              </w:rPr>
+            </w:pPr>
+            <w:r>
+              <w:rPr>
+                <w:rFonts w:cs="Times New Roman"/>
+                <w:szCs w:val="24"/>
+              </w:rPr>
+              <w:lastRenderedPageBreak/>
+              <w:t xml:space="preserve">RIGHT      </w:t>
+            </w:r>
+          </w:p>
+        </w:tc>
+        <w:tc>
+          <w:tcPr>
+            <w:tcW w:w="4788" w:type="dxa"/>
+          </w:tcPr>
+          <w:p>
+            <w:pPr>
+              <w:rPr>
+                <w:rFonts w:cs="Times New Roman"/>
+                <w:szCs w:val="24"/>
+              </w:rPr>
+            </w:pPr>
+            <w:r>
+              <w:rPr>
+                <w:rFonts w:cs="Times New Roman"/>
+                <w:szCs w:val="24"/>
+              </w:rPr>
+              <w:t>FA05DF00</w:t>
+            </w:r>
+          </w:p>
+        </w:tc>
+      </w:tr>
+      <w:tr>
+        <w:tc>
+          <w:tcPr>
+            <w:tcW w:w="4788" w:type="dxa"/>
+          </w:tcPr>
+          <w:p>
+            <w:pPr>
+              <w:rPr>
+                <w:rFonts w:cs="Times New Roman"/>
+                <w:szCs w:val="24"/>
+              </w:rPr>
+            </w:pPr>
+            <w:r>
+              <w:rPr>
+                <w:rFonts w:cs="Times New Roman"/>
+                <w:szCs w:val="24"/>
+              </w:rPr>
+              <w:t xml:space="preserve">PLUS       </w:t>
+            </w:r>
+          </w:p>
+        </w:tc>
+        <w:tc>
+          <w:tcPr>
+            <w:tcW w:w="4788" w:type="dxa"/>
+          </w:tcPr>
+          <w:p>
+            <w:pPr>
+              <w:rPr>
+                <w:rFonts w:cs="Times New Roman"/>
+                <w:szCs w:val="24"/>
+              </w:rPr>
+            </w:pPr>
+            <w:r>
+              <w:rPr>
+                <w:rFonts w:cs="Times New Roman"/>
+                <w:szCs w:val="24"/>
+              </w:rPr>
+              <w:t>FC03DF00</w:t>
+            </w:r>
+          </w:p>
+        </w:tc>
+      </w:tr>
+      <w:tr>
+        <w:tc>
+          <w:tcPr>
+            <w:tcW w:w="4788" w:type="dxa"/>
+          </w:tcPr>
+          <w:p>
+            <w:pPr>
+              <w:rPr>
+                <w:rFonts w:cs="Times New Roman"/>
+                <w:szCs w:val="24"/>
+              </w:rPr>
+            </w:pPr>
+            <w:r>
+              <w:rPr>
+                <w:rFonts w:cs="Times New Roman"/>
+                <w:szCs w:val="24"/>
+              </w:rPr>
+              <w:t xml:space="preserve">DOWN       </w:t>
+            </w:r>
+          </w:p>
+        </w:tc>
+        <w:tc>
+          <w:tcPr>
+            <w:tcW w:w="4788" w:type="dxa"/>
+          </w:tcPr>
+          <w:p>
+            <w:pPr>
+              <w:rPr>
+                <w:rFonts w:cs="Times New Roman"/>
+                <w:szCs w:val="24"/>
+              </w:rPr>
+            </w:pPr>
+            <w:r>
+              <w:rPr>
+                <w:rFonts w:cs="Times New Roman"/>
+                <w:szCs w:val="24"/>
+              </w:rPr>
+              <w:t>F40BDF00</w:t>
+            </w:r>
+          </w:p>
+        </w:tc>
+      </w:tr>
+      <w:tr>
+        <w:tc>
+          <w:tcPr>
+            <w:tcW w:w="4788" w:type="dxa"/>
+          </w:tcPr>
+          <w:p>
+            <w:pPr>
+              <w:rPr>
+                <w:rFonts w:cs="Times New Roman"/>
+                <w:szCs w:val="24"/>
+              </w:rPr>
+            </w:pPr>
+            <w:r>
+              <w:rPr>
+                <w:rFonts w:cs="Times New Roman"/>
+                <w:szCs w:val="24"/>
+              </w:rPr>
+              <w:t xml:space="preserve">BACK       </w:t>
+            </w:r>
+          </w:p>
+        </w:tc>
+        <w:tc>
+          <w:tcPr>
+            <w:tcW w:w="4788" w:type="dxa"/>
+          </w:tcPr>
+          <w:p>
+            <w:pPr>
+              <w:rPr>
+                <w:rFonts w:cs="Times New Roman"/>
+                <w:szCs w:val="24"/>
+              </w:rPr>
+            </w:pPr>
+            <w:r>
+              <w:rPr>
+                <w:rFonts w:cs="Times New Roman"/>
+                <w:szCs w:val="24"/>
+              </w:rPr>
+              <w:t>F807DF00</w:t>
+            </w:r>
+          </w:p>
+        </w:tc>
+      </w:tr>
+      <w:tr>
+        <w:tc>
+          <w:tcPr>
+            <w:tcW w:w="4788" w:type="dxa"/>
+          </w:tcPr>
+          <w:p>
+            <w:pPr>
+              <w:rPr>
+                <w:rFonts w:cs="Times New Roman"/>
+                <w:szCs w:val="24"/>
+              </w:rPr>
+            </w:pPr>
+          </w:p>
+        </w:tc>
+        <w:tc>
+          <w:tcPr>
+            <w:tcW w:w="4788" w:type="dxa"/>
+          </w:tcPr>
+          <w:p>
+            <w:pPr>
+              <w:rPr>
+                <w:rFonts w:cs="Times New Roman"/>
+                <w:szCs w:val="24"/>
+              </w:rPr>
+            </w:pPr>
+          </w:p>
+        </w:tc>
+      </w:tr>
+      <w:tr>
+        <w:tc>
+          <w:tcPr>
+            <w:tcW w:w="4788" w:type="dxa"/>
+          </w:tcPr>
+          <w:p>
+            <w:pPr>
+              <w:rPr>
+                <w:rFonts w:cs="Times New Roman"/>
+                <w:szCs w:val="24"/>
+              </w:rPr>
+            </w:pPr>
+            <w:r>
+              <w:rPr>
+                <w:rFonts w:cs="Times New Roman"/>
+                <w:szCs w:val="24"/>
+              </w:rPr>
+              <w:t xml:space="preserve">ONE        </w:t>
+            </w:r>
+          </w:p>
+        </w:tc>
+        <w:tc>
+          <w:tcPr>
+            <w:tcW w:w="4788" w:type="dxa"/>
+          </w:tcPr>
+          <w:p>
+            <w:pPr>
+              <w:rPr>
+                <w:rFonts w:cs="Times New Roman"/>
+                <w:szCs w:val="24"/>
+              </w:rPr>
+            </w:pPr>
+            <w:r>
+              <w:rPr>
+                <w:rFonts w:cs="Times New Roman"/>
+                <w:szCs w:val="24"/>
+              </w:rPr>
+              <w:t>7F80DF00</w:t>
+            </w:r>
+          </w:p>
+        </w:tc>
+      </w:tr>
+      <w:tr>
+        <w:tc>
+          <w:tcPr>
+            <w:tcW w:w="4788" w:type="dxa"/>
+          </w:tcPr>
+          <w:p>
+            <w:pPr>
+              <w:rPr>
+                <w:rFonts w:cs="Times New Roman"/>
+                <w:szCs w:val="24"/>
+              </w:rPr>
+            </w:pPr>
+            <w:r>
+              <w:rPr>
+                <w:rFonts w:cs="Times New Roman"/>
+                <w:szCs w:val="24"/>
+              </w:rPr>
+              <w:t xml:space="preserve">TWO        </w:t>
+            </w:r>
+          </w:p>
+        </w:tc>
+        <w:tc>
+          <w:tcPr>
+            <w:tcW w:w="4788" w:type="dxa"/>
+          </w:tcPr>
+          <w:p>
+            <w:pPr>
+              <w:rPr>
+                <w:rFonts w:cs="Times New Roman"/>
+                <w:szCs w:val="24"/>
+              </w:rPr>
+            </w:pPr>
+            <w:r>
+              <w:rPr>
+                <w:rFonts w:cs="Times New Roman"/>
+                <w:szCs w:val="24"/>
+              </w:rPr>
+              <w:t>7788DF00</w:t>
+            </w:r>
+          </w:p>
+        </w:tc>
+      </w:tr>
+      <w:tr>
+        <w:tc>
+          <w:tcPr>
+            <w:tcW w:w="4788" w:type="dxa"/>
+          </w:tcPr>
+          <w:p>
+            <w:pPr>
+              <w:rPr>
+                <w:rFonts w:cs="Times New Roman"/>
+                <w:szCs w:val="24"/>
+              </w:rPr>
+            </w:pPr>
+            <w:r>
+              <w:rPr>
+                <w:rFonts w:cs="Times New Roman"/>
+                <w:szCs w:val="24"/>
+              </w:rPr>
+              <w:t xml:space="preserve">THREE      </w:t>
+            </w:r>
+          </w:p>
+        </w:tc>
+        <w:tc>
+          <w:tcPr>
+            <w:tcW w:w="4788" w:type="dxa"/>
+          </w:tcPr>
+          <w:p>
+            <w:pPr>
+              <w:rPr>
+                <w:rFonts w:cs="Times New Roman"/>
+                <w:szCs w:val="24"/>
+              </w:rPr>
+            </w:pPr>
+            <w:r>
+              <w:rPr>
+                <w:rFonts w:cs="Times New Roman"/>
+                <w:szCs w:val="24"/>
+              </w:rPr>
+              <w:t>7B84DF00</w:t>
+            </w:r>
+          </w:p>
+        </w:tc>
+      </w:tr>
+      <w:tr>
+        <w:tc>
+          <w:tcPr>
+            <w:tcW w:w="4788" w:type="dxa"/>
+          </w:tcPr>
+          <w:p>
+            <w:pPr>
+              <w:rPr>
+                <w:rFonts w:cs="Times New Roman"/>
+                <w:szCs w:val="24"/>
+              </w:rPr>
+            </w:pPr>
+            <w:r>
+              <w:rPr>
+                <w:rFonts w:cs="Times New Roman"/>
+                <w:szCs w:val="24"/>
+              </w:rPr>
+              <w:t xml:space="preserve">FOUR       </w:t>
+            </w:r>
+          </w:p>
+        </w:tc>
+        <w:tc>
+          <w:tcPr>
+            <w:tcW w:w="4788" w:type="dxa"/>
+          </w:tcPr>
+          <w:p>
+            <w:pPr>
+              <w:rPr>
+                <w:rFonts w:cs="Times New Roman"/>
+                <w:szCs w:val="24"/>
+              </w:rPr>
+            </w:pPr>
+            <w:r>
+              <w:rPr>
+                <w:rFonts w:cs="Times New Roman"/>
+                <w:szCs w:val="24"/>
+              </w:rPr>
+              <w:t>7D82DF00</w:t>
+            </w:r>
+          </w:p>
+        </w:tc>
+      </w:tr>
+      <w:tr>
+        <w:tc>
+          <w:tcPr>
+            <w:tcW w:w="4788" w:type="dxa"/>
+          </w:tcPr>
+          <w:p>
+            <w:pPr>
+              <w:rPr>
+                <w:rFonts w:cs="Times New Roman"/>
+                <w:szCs w:val="24"/>
+              </w:rPr>
+            </w:pPr>
+            <w:r>
+              <w:rPr>
+                <w:rFonts w:cs="Times New Roman"/>
+                <w:szCs w:val="24"/>
+              </w:rPr>
+              <w:t xml:space="preserve">FIVE       </w:t>
+            </w:r>
+          </w:p>
+        </w:tc>
+        <w:tc>
+          <w:tcPr>
+            <w:tcW w:w="4788" w:type="dxa"/>
+          </w:tcPr>
+          <w:p>
+            <w:pPr>
+              <w:rPr>
+                <w:rFonts w:cs="Times New Roman"/>
+                <w:szCs w:val="24"/>
+              </w:rPr>
+            </w:pPr>
+            <w:r>
+              <w:rPr>
+                <w:rFonts w:cs="Times New Roman"/>
+                <w:szCs w:val="24"/>
+              </w:rPr>
+              <w:t>758ADF00</w:t>
+            </w:r>
+          </w:p>
+        </w:tc>
+      </w:tr>
+      <w:tr>
+        <w:tc>
+          <w:tcPr>
+            <w:tcW w:w="4788" w:type="dxa"/>
+          </w:tcPr>
+          <w:p>
+            <w:pPr>
+              <w:rPr>
+                <w:rFonts w:cs="Times New Roman"/>
+                <w:szCs w:val="24"/>
+              </w:rPr>
+            </w:pPr>
+            <w:r>
+              <w:rPr>
+                <w:rFonts w:cs="Times New Roman"/>
+                <w:szCs w:val="24"/>
+              </w:rPr>
+              <w:t xml:space="preserve">SIX        </w:t>
+            </w:r>
+          </w:p>
+        </w:tc>
+        <w:tc>
+          <w:tcPr>
+            <w:tcW w:w="4788" w:type="dxa"/>
+          </w:tcPr>
+          <w:p>
+            <w:pPr>
+              <w:rPr>
+                <w:rFonts w:cs="Times New Roman"/>
+                <w:szCs w:val="24"/>
+              </w:rPr>
+            </w:pPr>
+            <w:r>
+              <w:rPr>
+                <w:rFonts w:cs="Times New Roman"/>
+                <w:szCs w:val="24"/>
+              </w:rPr>
+              <w:t>7986DF00</w:t>
+            </w:r>
+          </w:p>
+        </w:tc>
+      </w:tr>
+      <w:tr>
+        <w:tc>
+          <w:tcPr>
+            <w:tcW w:w="4788" w:type="dxa"/>
+          </w:tcPr>
+          <w:p>
+            <w:pPr>
+              <w:rPr>
+                <w:rFonts w:cs="Times New Roman"/>
+                <w:szCs w:val="24"/>
+              </w:rPr>
+            </w:pPr>
+            <w:r>
+              <w:rPr>
+                <w:rFonts w:cs="Times New Roman"/>
+                <w:szCs w:val="24"/>
+              </w:rPr>
+              <w:t xml:space="preserve">SEVEN      </w:t>
+            </w:r>
+          </w:p>
+        </w:tc>
+        <w:tc>
+          <w:tcPr>
+            <w:tcW w:w="4788" w:type="dxa"/>
+          </w:tcPr>
+          <w:p>
+            <w:pPr>
+              <w:rPr>
+                <w:rFonts w:cs="Times New Roman"/>
+                <w:szCs w:val="24"/>
+              </w:rPr>
+            </w:pPr>
+            <w:r>
+              <w:rPr>
+                <w:rFonts w:cs="Times New Roman"/>
+                <w:szCs w:val="24"/>
+              </w:rPr>
+              <w:t>7E81DF00</w:t>
+            </w:r>
+          </w:p>
+        </w:tc>
+      </w:tr>
+      <w:tr>
+        <w:tc>
+          <w:tcPr>
+            <w:tcW w:w="4788" w:type="dxa"/>
+          </w:tcPr>
+          <w:p>
+            <w:pPr>
+              <w:rPr>
+                <w:rFonts w:cs="Times New Roman"/>
+                <w:szCs w:val="24"/>
+              </w:rPr>
+            </w:pPr>
+            <w:r>
+              <w:rPr>
+                <w:rFonts w:cs="Times New Roman"/>
+                <w:szCs w:val="24"/>
+              </w:rPr>
+              <w:t xml:space="preserve">EIGHT      </w:t>
+            </w:r>
+          </w:p>
+        </w:tc>
+        <w:tc>
+          <w:tcPr>
+            <w:tcW w:w="4788" w:type="dxa"/>
+          </w:tcPr>
+          <w:p>
+            <w:pPr>
+              <w:rPr>
+                <w:rFonts w:cs="Times New Roman"/>
+                <w:szCs w:val="24"/>
+              </w:rPr>
+            </w:pPr>
+            <w:r>
+              <w:rPr>
+                <w:rFonts w:cs="Times New Roman"/>
+                <w:szCs w:val="24"/>
+              </w:rPr>
+              <w:t>7689DF00</w:t>
+            </w:r>
+          </w:p>
+        </w:tc>
+      </w:tr>
+      <w:tr>
+        <w:tc>
+          <w:tcPr>
+            <w:tcW w:w="4788" w:type="dxa"/>
+          </w:tcPr>
+          <w:p>
+            <w:pPr>
+              <w:rPr>
+                <w:rFonts w:cs="Times New Roman"/>
+                <w:szCs w:val="24"/>
+              </w:rPr>
+            </w:pPr>
+            <w:r>
+              <w:rPr>
+                <w:rFonts w:cs="Times New Roman"/>
+                <w:szCs w:val="24"/>
+              </w:rPr>
+              <w:t xml:space="preserve">NINE       </w:t>
+            </w:r>
+          </w:p>
+        </w:tc>
+        <w:tc>
+          <w:tcPr>
+            <w:tcW w:w="4788" w:type="dxa"/>
+          </w:tcPr>
+          <w:p>
+            <w:pPr>
+              <w:rPr>
+                <w:rFonts w:cs="Times New Roman"/>
+                <w:szCs w:val="24"/>
+              </w:rPr>
+            </w:pPr>
+            <w:r>
+              <w:rPr>
+                <w:rFonts w:cs="Times New Roman"/>
+                <w:szCs w:val="24"/>
+              </w:rPr>
+              <w:t>7A85DF00</w:t>
+            </w:r>
+          </w:p>
+        </w:tc>
+      </w:tr>
+    </w:tbl>
+    <w:p>
+      <w:pPr>
+        <w:rPr>
+          <w:rFonts w:cs="Times New Roman"/>
+          <w:szCs w:val="24"/>
+        </w:rPr>
+      </w:pPr>
+    </w:p>
+    <w:p>
+      <w:pPr>
+        <w:rPr>
+          <w:rFonts w:cs="Times New Roman"/>
+          <w:szCs w:val="24"/>
+        </w:rPr>
+      </w:pPr>
+      <w:r>
+        <w:rPr>
+          <w:rFonts w:cs="Times New Roman"/>
+          <w:b/>
+          <w:szCs w:val="24"/>
+        </w:rPr>
+        <w:t>Challenges:</w:t>
+      </w:r>
+    </w:p>
+    <w:p>
+      <w:pPr>
+        <w:rPr>
+          <w:rFonts w:cs="Times New Roman"/>
+          <w:szCs w:val="24"/>
+        </w:rPr>
+      </w:pPr>
+      <w:r>
+        <w:rPr>
+          <w:rFonts w:cs="Times New Roman"/>
+          <w:szCs w:val="24"/>
+        </w:rPr>
+        <w:t xml:space="preserve">The main challenge of this project was more time management than anything else. Even though we were not experts on motors </w:t>
+      </w:r>
+      <w:r>
+        <w:rPr>
+          <w:rFonts w:cs="Times New Roman"/>
+          <w:szCs w:val="24"/>
+        </w:rPr>
+        <w:t>or</w:t>
+      </w:r>
+      <w:r>
+        <w:rPr>
+          <w:rFonts w:cs="Times New Roman"/>
+          <w:szCs w:val="24"/>
+        </w:rPr>
+        <w:t xml:space="preserve"> infrared protocols, we had become expert tinkerers and datasheet readers over the course of the semester. </w:t>
+      </w:r>
+      <w:r>
+        <w:rPr>
+          <w:rFonts w:cs="Times New Roman"/>
+          <w:szCs w:val="24"/>
+        </w:rPr>
+        <w:t>Because of a delayed parts sourcing schedule, our PCB had some errors in it with some parts that were the wrong package, some pins were also not initialized to be used. Our PCB could have been better if we had made each leg of the MSP430 go out to a pin header so that any problems or future additions can be easily added.</w:t>
+      </w:r>
+      <w:r>
+        <w:rPr>
+          <w:rFonts w:cs="Times New Roman"/>
+          <w:b/>
+          <w:szCs w:val="24"/>
+        </w:rPr>
+        <w:br w:type="textWrapping" w:clear="all"/>
       </w:r>
       <w:bookmarkStart w:id="0" w:name="_GoBack"/>
       <w:bookmarkEnd w:id="0"/>
     </w:p>
     <w:sectPr>
+      <w:headerReference w:type="default" r:id="rId11"/>
+      <w:footerReference w:type="default" r:id="rId12"/>
       <w:pgSz w:w="12240" w:h="15840"/>
       <w:pgMar w:top="1440" w:right="1440" w:bottom="1440" w:left="1440" w:header="720" w:footer="720" w:gutter="0"/>
       <w:cols w:space="720"/>
@@ -680,6 +2645,122 @@
 </w:document>
 </file>
 
+<file path=word/endnotes.xml><?xml version="1.0" encoding="utf-8"?>
+<w:endnotes xmlns:wpc="http://schemas.microsoft.com/office/word/2010/wordprocessingCanvas" xmlns:mc="http://schemas.openxmlformats.org/markup-compatibility/2006" xmlns:o="urn:schemas-microsoft-com:office:office" xmlns:r="http://schemas.openxmlformats.org/officeDocument/2006/relationships" xmlns:m="http://schemas.openxmlformats.org/officeDocument/2006/math" xmlns:v="urn:schemas-microsoft-com:vml" xmlns:wp14="http://schemas.microsoft.com/office/word/2010/wordprocessingDrawing" xmlns:wp="http://schemas.openxmlformats.org/drawingml/2006/wordprocessingDrawing" xmlns:w10="urn:schemas-microsoft-com:office:word" xmlns:w="http://schemas.openxmlformats.org/wordprocessingml/2006/main" xmlns:w14="http://schemas.microsoft.com/office/word/2010/wordml" xmlns:wpg="http://schemas.microsoft.com/office/word/2010/wordprocessingGroup" xmlns:wpi="http://schemas.microsoft.com/office/word/2010/wordprocessingInk" xmlns:wne="http://schemas.microsoft.com/office/word/2006/wordml" xmlns:wps="http://schemas.microsoft.com/office/word/2010/wordprocessingShape" mc:Ignorable="w14 wp14">
+  <w:endnote w:type="separator" w:id="-1">
+    <w:p>
+      <w:pPr>
+        <w:spacing w:line="240" w:lineRule="auto"/>
+      </w:pPr>
+      <w:r>
+        <w:separator/>
+      </w:r>
+    </w:p>
+  </w:endnote>
+  <w:endnote w:type="continuationSeparator" w:id="0">
+    <w:p>
+      <w:pPr>
+        <w:spacing w:line="240" w:lineRule="auto"/>
+      </w:pPr>
+      <w:r>
+        <w:continuationSeparator/>
+      </w:r>
+    </w:p>
+  </w:endnote>
+</w:endnotes>
+</file>
+
+<file path=word/footer1.xml><?xml version="1.0" encoding="utf-8"?>
+<w:ftr xmlns:wpc="http://schemas.microsoft.com/office/word/2010/wordprocessingCanvas" xmlns:mc="http://schemas.openxmlformats.org/markup-compatibility/2006" xmlns:o="urn:schemas-microsoft-com:office:office" xmlns:r="http://schemas.openxmlformats.org/officeDocument/2006/relationships" xmlns:m="http://schemas.openxmlformats.org/officeDocument/2006/math" xmlns:v="urn:schemas-microsoft-com:vml" xmlns:wp14="http://schemas.microsoft.com/office/word/2010/wordprocessingDrawing" xmlns:wp="http://schemas.openxmlformats.org/drawingml/2006/wordprocessingDrawing" xmlns:w10="urn:schemas-microsoft-com:office:word" xmlns:w="http://schemas.openxmlformats.org/wordprocessingml/2006/main" xmlns:w14="http://schemas.microsoft.com/office/word/2010/wordml" xmlns:wpg="http://schemas.microsoft.com/office/word/2010/wordprocessingGroup" xmlns:wpi="http://schemas.microsoft.com/office/word/2010/wordprocessingInk" xmlns:wne="http://schemas.microsoft.com/office/word/2006/wordml" xmlns:wps="http://schemas.microsoft.com/office/word/2010/wordprocessingShape" mc:Ignorable="w14 wp14">
+  <w:sdt>
+    <w:sdtPr>
+      <w:id w:val="-1698683592"/>
+      <w:docPartObj>
+        <w:docPartGallery w:val="Page Numbers (Bottom of Page)"/>
+        <w:docPartUnique/>
+      </w:docPartObj>
+    </w:sdtPr>
+    <w:sdtEndPr>
+      <w:rPr>
+        <w:noProof/>
+      </w:rPr>
+    </w:sdtEndPr>
+    <w:sdtContent>
+      <w:p>
+        <w:pPr>
+          <w:pStyle w:val="Footer"/>
+          <w:jc w:val="right"/>
+        </w:pPr>
+        <w:r>
+          <w:fldChar w:fldCharType="begin"/>
+        </w:r>
+        <w:r>
+          <w:instrText xml:space="preserve"> PAGE   \* MERGEFORMAT </w:instrText>
+        </w:r>
+        <w:r>
+          <w:fldChar w:fldCharType="separate"/>
+        </w:r>
+        <w:r>
+          <w:rPr>
+            <w:noProof/>
+          </w:rPr>
+          <w:t>4</w:t>
+        </w:r>
+        <w:r>
+          <w:rPr>
+            <w:noProof/>
+          </w:rPr>
+          <w:fldChar w:fldCharType="end"/>
+        </w:r>
+      </w:p>
+    </w:sdtContent>
+  </w:sdt>
+  <w:p>
+    <w:pPr>
+      <w:pStyle w:val="Footer"/>
+    </w:pPr>
+  </w:p>
+</w:ftr>
+</file>
+
+<file path=word/footnotes.xml><?xml version="1.0" encoding="utf-8"?>
+<w:footnotes xmlns:wpc="http://schemas.microsoft.com/office/word/2010/wordprocessingCanvas" xmlns:mc="http://schemas.openxmlformats.org/markup-compatibility/2006" xmlns:o="urn:schemas-microsoft-com:office:office" xmlns:r="http://schemas.openxmlformats.org/officeDocument/2006/relationships" xmlns:m="http://schemas.openxmlformats.org/officeDocument/2006/math" xmlns:v="urn:schemas-microsoft-com:vml" xmlns:wp14="http://schemas.microsoft.com/office/word/2010/wordprocessingDrawing" xmlns:wp="http://schemas.openxmlformats.org/drawingml/2006/wordprocessingDrawing" xmlns:w10="urn:schemas-microsoft-com:office:word" xmlns:w="http://schemas.openxmlformats.org/wordprocessingml/2006/main" xmlns:w14="http://schemas.microsoft.com/office/word/2010/wordml" xmlns:wpg="http://schemas.microsoft.com/office/word/2010/wordprocessingGroup" xmlns:wpi="http://schemas.microsoft.com/office/word/2010/wordprocessingInk" xmlns:wne="http://schemas.microsoft.com/office/word/2006/wordml" xmlns:wps="http://schemas.microsoft.com/office/word/2010/wordprocessingShape" mc:Ignorable="w14 wp14">
+  <w:footnote w:type="separator" w:id="-1">
+    <w:p>
+      <w:pPr>
+        <w:spacing w:line="240" w:lineRule="auto"/>
+      </w:pPr>
+      <w:r>
+        <w:separator/>
+      </w:r>
+    </w:p>
+  </w:footnote>
+  <w:footnote w:type="continuationSeparator" w:id="0">
+    <w:p>
+      <w:pPr>
+        <w:spacing w:line="240" w:lineRule="auto"/>
+      </w:pPr>
+      <w:r>
+        <w:continuationSeparator/>
+      </w:r>
+    </w:p>
+  </w:footnote>
+</w:footnotes>
+</file>
+
+<file path=word/header1.xml><?xml version="1.0" encoding="utf-8"?>
+<w:hdr xmlns:wpc="http://schemas.microsoft.com/office/word/2010/wordprocessingCanvas" xmlns:mc="http://schemas.openxmlformats.org/markup-compatibility/2006" xmlns:o="urn:schemas-microsoft-com:office:office" xmlns:r="http://schemas.openxmlformats.org/officeDocument/2006/relationships" xmlns:m="http://schemas.openxmlformats.org/officeDocument/2006/math" xmlns:v="urn:schemas-microsoft-com:vml" xmlns:wp14="http://schemas.microsoft.com/office/word/2010/wordprocessingDrawing" xmlns:wp="http://schemas.openxmlformats.org/drawingml/2006/wordprocessingDrawing" xmlns:w10="urn:schemas-microsoft-com:office:word" xmlns:w="http://schemas.openxmlformats.org/wordprocessingml/2006/main" xmlns:w14="http://schemas.microsoft.com/office/word/2010/wordml" xmlns:wpg="http://schemas.microsoft.com/office/word/2010/wordprocessingGroup" xmlns:wpi="http://schemas.microsoft.com/office/word/2010/wordprocessingInk" xmlns:wne="http://schemas.microsoft.com/office/word/2006/wordml" xmlns:wps="http://schemas.microsoft.com/office/word/2010/wordprocessingShape" mc:Ignorable="w14 wp14">
+  <w:p>
+    <w:pPr>
+      <w:pStyle w:val="Header"/>
+    </w:pPr>
+    <w:r>
+      <w:t>ELEC 327</w:t>
+    </w:r>
+  </w:p>
+</w:hdr>
+</file>
+
 <file path=word/numbering.xml><?xml version="1.0" encoding="utf-8"?>
 <w:numbering xmlns:wpc="http://schemas.microsoft.com/office/word/2010/wordprocessingCanvas" xmlns:mc="http://schemas.openxmlformats.org/markup-compatibility/2006" xmlns:o="urn:schemas-microsoft-com:office:office" xmlns:r="http://schemas.openxmlformats.org/officeDocument/2006/relationships" xmlns:m="http://schemas.openxmlformats.org/officeDocument/2006/math" xmlns:v="urn:schemas-microsoft-com:vml" xmlns:wp14="http://schemas.microsoft.com/office/word/2010/wordprocessingDrawing" xmlns:wp="http://schemas.openxmlformats.org/drawingml/2006/wordprocessingDrawing" xmlns:w10="urn:schemas-microsoft-com:office:word" xmlns:w="http://schemas.openxmlformats.org/wordprocessingml/2006/main" xmlns:w14="http://schemas.microsoft.com/office/word/2010/wordml" xmlns:wpg="http://schemas.microsoft.com/office/word/2010/wordprocessingGroup" xmlns:wpi="http://schemas.microsoft.com/office/word/2010/wordprocessingInk" xmlns:wne="http://schemas.microsoft.com/office/word/2006/wordml" xmlns:wps="http://schemas.microsoft.com/office/word/2010/wordprocessingShape" mc:Ignorable="w14 wp14">
   <w:abstractNum w:abstractNumId="0">
@@ -968,6 +3049,92 @@
     </w:lvl>
   </w:abstractNum>
   <w:abstractNum w:abstractNumId="3">
+    <w:nsid w:val="47362A19"/>
+    <w:multiLevelType w:val="hybridMultilevel"/>
+    <w:tmpl w:val="990E2E34"/>
+    <w:lvl w:ilvl="0" w:tplc="0409000F">
+      <w:start w:val="1"/>
+      <w:numFmt w:val="decimal"/>
+      <w:lvlText w:val="%1."/>
+      <w:lvlJc w:val="left"/>
+      <w:pPr>
+        <w:ind w:left="720" w:hanging="360"/>
+      </w:pPr>
+    </w:lvl>
+    <w:lvl w:ilvl="1" w:tplc="04090019" w:tentative="1">
+      <w:start w:val="1"/>
+      <w:numFmt w:val="lowerLetter"/>
+      <w:lvlText w:val="%2."/>
+      <w:lvlJc w:val="left"/>
+      <w:pPr>
+        <w:ind w:left="1440" w:hanging="360"/>
+      </w:pPr>
+    </w:lvl>
+    <w:lvl w:ilvl="2" w:tplc="0409001B" w:tentative="1">
+      <w:start w:val="1"/>
+      <w:numFmt w:val="lowerRoman"/>
+      <w:lvlText w:val="%3."/>
+      <w:lvlJc w:val="right"/>
+      <w:pPr>
+        <w:ind w:left="2160" w:hanging="180"/>
+      </w:pPr>
+    </w:lvl>
+    <w:lvl w:ilvl="3" w:tplc="0409000F" w:tentative="1">
+      <w:start w:val="1"/>
+      <w:numFmt w:val="decimal"/>
+      <w:lvlText w:val="%4."/>
+      <w:lvlJc w:val="left"/>
+      <w:pPr>
+        <w:ind w:left="2880" w:hanging="360"/>
+      </w:pPr>
+    </w:lvl>
+    <w:lvl w:ilvl="4" w:tplc="04090019" w:tentative="1">
+      <w:start w:val="1"/>
+      <w:numFmt w:val="lowerLetter"/>
+      <w:lvlText w:val="%5."/>
+      <w:lvlJc w:val="left"/>
+      <w:pPr>
+        <w:ind w:left="3600" w:hanging="360"/>
+      </w:pPr>
+    </w:lvl>
+    <w:lvl w:ilvl="5" w:tplc="0409001B" w:tentative="1">
+      <w:start w:val="1"/>
+      <w:numFmt w:val="lowerRoman"/>
+      <w:lvlText w:val="%6."/>
+      <w:lvlJc w:val="right"/>
+      <w:pPr>
+        <w:ind w:left="4320" w:hanging="180"/>
+      </w:pPr>
+    </w:lvl>
+    <w:lvl w:ilvl="6" w:tplc="0409000F" w:tentative="1">
+      <w:start w:val="1"/>
+      <w:numFmt w:val="decimal"/>
+      <w:lvlText w:val="%7."/>
+      <w:lvlJc w:val="left"/>
+      <w:pPr>
+        <w:ind w:left="5040" w:hanging="360"/>
+      </w:pPr>
+    </w:lvl>
+    <w:lvl w:ilvl="7" w:tplc="04090019" w:tentative="1">
+      <w:start w:val="1"/>
+      <w:numFmt w:val="lowerLetter"/>
+      <w:lvlText w:val="%8."/>
+      <w:lvlJc w:val="left"/>
+      <w:pPr>
+        <w:ind w:left="5760" w:hanging="360"/>
+      </w:pPr>
+    </w:lvl>
+    <w:lvl w:ilvl="8" w:tplc="0409001B" w:tentative="1">
+      <w:start w:val="1"/>
+      <w:numFmt w:val="lowerRoman"/>
+      <w:lvlText w:val="%9."/>
+      <w:lvlJc w:val="right"/>
+      <w:pPr>
+        <w:ind w:left="6480" w:hanging="180"/>
+      </w:pPr>
+    </w:lvl>
+  </w:abstractNum>
+  <w:abstractNum w:abstractNumId="4">
     <w:nsid w:val="4ED574DF"/>
     <w:multiLevelType w:val="hybridMultilevel"/>
     <w:tmpl w:val="E068B462"/>
@@ -1053,7 +3220,7 @@
       </w:pPr>
     </w:lvl>
   </w:abstractNum>
-  <w:abstractNum w:abstractNumId="4">
+  <w:abstractNum w:abstractNumId="5">
     <w:nsid w:val="7023469A"/>
     <w:multiLevelType w:val="hybridMultilevel"/>
     <w:tmpl w:val="A998A1B4"/>
@@ -1139,7 +3306,7 @@
       </w:pPr>
     </w:lvl>
   </w:abstractNum>
-  <w:abstractNum w:abstractNumId="5">
+  <w:abstractNum w:abstractNumId="6">
     <w:nsid w:val="7F80288A"/>
     <w:multiLevelType w:val="hybridMultilevel"/>
     <w:tmpl w:val="DBB2BBAC"/>
@@ -1259,16 +3426,19 @@
     <w:abstractNumId w:val="0"/>
   </w:num>
   <w:num w:numId="3">
-    <w:abstractNumId w:val="5"/>
+    <w:abstractNumId w:val="6"/>
   </w:num>
   <w:num w:numId="4">
-    <w:abstractNumId w:val="3"/>
+    <w:abstractNumId w:val="4"/>
   </w:num>
   <w:num w:numId="5">
-    <w:abstractNumId w:val="4"/>
+    <w:abstractNumId w:val="5"/>
   </w:num>
   <w:num w:numId="6">
     <w:abstractNumId w:val="2"/>
+  </w:num>
+  <w:num w:numId="7">
+    <w:abstractNumId w:val="3"/>
   </w:num>
 </w:numbering>
 </file>
@@ -1495,6 +3665,96 @@
     <w:basedOn w:val="DefaultParagraphFont"/>
     <w:rsid w:val="00C24283"/>
   </w:style>
+  <w:style w:type="paragraph" w:styleId="Caption">
+    <w:name w:val="caption"/>
+    <w:basedOn w:val="Normal"/>
+    <w:next w:val="Normal"/>
+    <w:uiPriority w:val="35"/>
+    <w:unhideWhenUsed/>
+    <w:qFormat/>
+    <w:rsid w:val="009214F2"/>
+    <w:pPr>
+      <w:spacing w:after="200" w:line="240" w:lineRule="auto"/>
+    </w:pPr>
+    <w:rPr>
+      <w:b/>
+      <w:bCs/>
+      <w:color w:val="4F81BD" w:themeColor="accent1"/>
+      <w:sz w:val="18"/>
+      <w:szCs w:val="18"/>
+    </w:rPr>
+  </w:style>
+  <w:style w:type="table" w:styleId="TableGrid">
+    <w:name w:val="Table Grid"/>
+    <w:basedOn w:val="TableNormal"/>
+    <w:uiPriority w:val="59"/>
+    <w:rsid w:val="00840192"/>
+    <w:pPr>
+      <w:spacing w:after="0" w:line="240" w:lineRule="auto"/>
+    </w:pPr>
+    <w:tblPr>
+      <w:tblBorders>
+        <w:top w:val="single" w:sz="4" w:space="0" w:color="auto"/>
+        <w:left w:val="single" w:sz="4" w:space="0" w:color="auto"/>
+        <w:bottom w:val="single" w:sz="4" w:space="0" w:color="auto"/>
+        <w:right w:val="single" w:sz="4" w:space="0" w:color="auto"/>
+        <w:insideH w:val="single" w:sz="4" w:space="0" w:color="auto"/>
+        <w:insideV w:val="single" w:sz="4" w:space="0" w:color="auto"/>
+      </w:tblBorders>
+    </w:tblPr>
+  </w:style>
+  <w:style w:type="paragraph" w:styleId="Header">
+    <w:name w:val="header"/>
+    <w:basedOn w:val="Normal"/>
+    <w:link w:val="HeaderChar"/>
+    <w:uiPriority w:val="99"/>
+    <w:unhideWhenUsed/>
+    <w:rsid w:val="003703C8"/>
+    <w:pPr>
+      <w:tabs>
+        <w:tab w:val="center" w:pos="4680"/>
+        <w:tab w:val="right" w:pos="9360"/>
+      </w:tabs>
+      <w:spacing w:line="240" w:lineRule="auto"/>
+    </w:pPr>
+  </w:style>
+  <w:style w:type="character" w:customStyle="1" w:styleId="HeaderChar">
+    <w:name w:val="Header Char"/>
+    <w:basedOn w:val="DefaultParagraphFont"/>
+    <w:link w:val="Header"/>
+    <w:uiPriority w:val="99"/>
+    <w:rsid w:val="003703C8"/>
+    <w:rPr>
+      <w:rFonts w:ascii="Times New Roman" w:hAnsi="Times New Roman"/>
+      <w:sz w:val="24"/>
+    </w:rPr>
+  </w:style>
+  <w:style w:type="paragraph" w:styleId="Footer">
+    <w:name w:val="footer"/>
+    <w:basedOn w:val="Normal"/>
+    <w:link w:val="FooterChar"/>
+    <w:uiPriority w:val="99"/>
+    <w:unhideWhenUsed/>
+    <w:rsid w:val="003703C8"/>
+    <w:pPr>
+      <w:tabs>
+        <w:tab w:val="center" w:pos="4680"/>
+        <w:tab w:val="right" w:pos="9360"/>
+      </w:tabs>
+      <w:spacing w:line="240" w:lineRule="auto"/>
+    </w:pPr>
+  </w:style>
+  <w:style w:type="character" w:customStyle="1" w:styleId="FooterChar">
+    <w:name w:val="Footer Char"/>
+    <w:basedOn w:val="DefaultParagraphFont"/>
+    <w:link w:val="Footer"/>
+    <w:uiPriority w:val="99"/>
+    <w:rsid w:val="003703C8"/>
+    <w:rPr>
+      <w:rFonts w:ascii="Times New Roman" w:hAnsi="Times New Roman"/>
+      <w:sz w:val="24"/>
+    </w:rPr>
+  </w:style>
 </w:styles>
 </file>
 
@@ -1719,6 +3979,96 @@
     <w:name w:val="apple-converted-space"/>
     <w:basedOn w:val="DefaultParagraphFont"/>
     <w:rsid w:val="00C24283"/>
+  </w:style>
+  <w:style w:type="paragraph" w:styleId="Caption">
+    <w:name w:val="caption"/>
+    <w:basedOn w:val="Normal"/>
+    <w:next w:val="Normal"/>
+    <w:uiPriority w:val="35"/>
+    <w:unhideWhenUsed/>
+    <w:qFormat/>
+    <w:rsid w:val="009214F2"/>
+    <w:pPr>
+      <w:spacing w:after="200" w:line="240" w:lineRule="auto"/>
+    </w:pPr>
+    <w:rPr>
+      <w:b/>
+      <w:bCs/>
+      <w:color w:val="4F81BD" w:themeColor="accent1"/>
+      <w:sz w:val="18"/>
+      <w:szCs w:val="18"/>
+    </w:rPr>
+  </w:style>
+  <w:style w:type="table" w:styleId="TableGrid">
+    <w:name w:val="Table Grid"/>
+    <w:basedOn w:val="TableNormal"/>
+    <w:uiPriority w:val="59"/>
+    <w:rsid w:val="00840192"/>
+    <w:pPr>
+      <w:spacing w:after="0" w:line="240" w:lineRule="auto"/>
+    </w:pPr>
+    <w:tblPr>
+      <w:tblBorders>
+        <w:top w:val="single" w:sz="4" w:space="0" w:color="auto"/>
+        <w:left w:val="single" w:sz="4" w:space="0" w:color="auto"/>
+        <w:bottom w:val="single" w:sz="4" w:space="0" w:color="auto"/>
+        <w:right w:val="single" w:sz="4" w:space="0" w:color="auto"/>
+        <w:insideH w:val="single" w:sz="4" w:space="0" w:color="auto"/>
+        <w:insideV w:val="single" w:sz="4" w:space="0" w:color="auto"/>
+      </w:tblBorders>
+    </w:tblPr>
+  </w:style>
+  <w:style w:type="paragraph" w:styleId="Header">
+    <w:name w:val="header"/>
+    <w:basedOn w:val="Normal"/>
+    <w:link w:val="HeaderChar"/>
+    <w:uiPriority w:val="99"/>
+    <w:unhideWhenUsed/>
+    <w:rsid w:val="003703C8"/>
+    <w:pPr>
+      <w:tabs>
+        <w:tab w:val="center" w:pos="4680"/>
+        <w:tab w:val="right" w:pos="9360"/>
+      </w:tabs>
+      <w:spacing w:line="240" w:lineRule="auto"/>
+    </w:pPr>
+  </w:style>
+  <w:style w:type="character" w:customStyle="1" w:styleId="HeaderChar">
+    <w:name w:val="Header Char"/>
+    <w:basedOn w:val="DefaultParagraphFont"/>
+    <w:link w:val="Header"/>
+    <w:uiPriority w:val="99"/>
+    <w:rsid w:val="003703C8"/>
+    <w:rPr>
+      <w:rFonts w:ascii="Times New Roman" w:hAnsi="Times New Roman"/>
+      <w:sz w:val="24"/>
+    </w:rPr>
+  </w:style>
+  <w:style w:type="paragraph" w:styleId="Footer">
+    <w:name w:val="footer"/>
+    <w:basedOn w:val="Normal"/>
+    <w:link w:val="FooterChar"/>
+    <w:uiPriority w:val="99"/>
+    <w:unhideWhenUsed/>
+    <w:rsid w:val="003703C8"/>
+    <w:pPr>
+      <w:tabs>
+        <w:tab w:val="center" w:pos="4680"/>
+        <w:tab w:val="right" w:pos="9360"/>
+      </w:tabs>
+      <w:spacing w:line="240" w:lineRule="auto"/>
+    </w:pPr>
+  </w:style>
+  <w:style w:type="character" w:customStyle="1" w:styleId="FooterChar">
+    <w:name w:val="Footer Char"/>
+    <w:basedOn w:val="DefaultParagraphFont"/>
+    <w:link w:val="Footer"/>
+    <w:uiPriority w:val="99"/>
+    <w:rsid w:val="003703C8"/>
+    <w:rPr>
+      <w:rFonts w:ascii="Times New Roman" w:hAnsi="Times New Roman"/>
+      <w:sz w:val="24"/>
+    </w:rPr>
   </w:style>
 </w:styles>
 </file>

</xml_diff>